<commit_message>
Analiza temei, indentificarea problemei
</commit_message>
<xml_diff>
--- a/raport.docx
+++ b/raport.docx
@@ -136,7 +136,7 @@
           <w:sz w:val="24"/>
           <w:szCs w:val="24"/>
         </w:rPr>
-        <w:t>Lucrarea de laborator nr.2</w:t>
+        <w:t>Lucrarea de practica</w:t>
       </w:r>
     </w:p>
     <w:p>
@@ -156,7 +156,25 @@
           <w:sz w:val="24"/>
           <w:szCs w:val="24"/>
         </w:rPr>
-        <w:t>la „Programarea Structurată”</w:t>
+        <w:t xml:space="preserve">la „Programarea </w:t>
+      </w:r>
+      <w:r>
+        <w:rPr>
+          <w:rFonts w:ascii="Cambria" w:eastAsia="Times New Roman" w:hAnsi="Cambria" w:cs="Times New Roman"/>
+          <w:color w:val="000000"/>
+          <w:sz w:val="24"/>
+          <w:szCs w:val="24"/>
+        </w:rPr>
+        <w:t>Procedurala</w:t>
+      </w:r>
+      <w:r>
+        <w:rPr>
+          <w:rFonts w:ascii="Cambria" w:eastAsia="Times New Roman" w:hAnsi="Cambria" w:cs="Times New Roman"/>
+          <w:color w:val="000000"/>
+          <w:sz w:val="24"/>
+          <w:szCs w:val="24"/>
+        </w:rPr>
+        <w:t>”</w:t>
       </w:r>
     </w:p>
     <w:p>
@@ -233,6 +251,83 @@
         </w:rPr>
         <w:br/>
       </w:r>
+    </w:p>
+    <w:p>
+      <w:pPr>
+        <w:spacing w:after="240" w:line="240" w:lineRule="auto"/>
+        <w:jc w:val="right"/>
+        <w:rPr>
+          <w:rFonts w:ascii="Times New Roman" w:eastAsia="Times New Roman" w:hAnsi="Times New Roman" w:cs="Times New Roman"/>
+          <w:sz w:val="24"/>
+          <w:szCs w:val="24"/>
+        </w:rPr>
+      </w:pPr>
+    </w:p>
+    <w:p>
+      <w:pPr>
+        <w:spacing w:after="240" w:line="240" w:lineRule="auto"/>
+        <w:jc w:val="right"/>
+        <w:rPr>
+          <w:rFonts w:ascii="Times New Roman" w:eastAsia="Times New Roman" w:hAnsi="Times New Roman" w:cs="Times New Roman"/>
+          <w:sz w:val="24"/>
+          <w:szCs w:val="24"/>
+        </w:rPr>
+      </w:pPr>
+    </w:p>
+    <w:p>
+      <w:pPr>
+        <w:spacing w:after="240" w:line="240" w:lineRule="auto"/>
+        <w:jc w:val="right"/>
+        <w:rPr>
+          <w:rFonts w:ascii="Times New Roman" w:eastAsia="Times New Roman" w:hAnsi="Times New Roman" w:cs="Times New Roman"/>
+          <w:sz w:val="24"/>
+          <w:szCs w:val="24"/>
+        </w:rPr>
+      </w:pPr>
+    </w:p>
+    <w:p>
+      <w:pPr>
+        <w:spacing w:after="240" w:line="240" w:lineRule="auto"/>
+        <w:jc w:val="right"/>
+        <w:rPr>
+          <w:rFonts w:ascii="Times New Roman" w:eastAsia="Times New Roman" w:hAnsi="Times New Roman" w:cs="Times New Roman"/>
+          <w:sz w:val="24"/>
+          <w:szCs w:val="24"/>
+        </w:rPr>
+      </w:pPr>
+    </w:p>
+    <w:p>
+      <w:pPr>
+        <w:spacing w:after="240" w:line="240" w:lineRule="auto"/>
+        <w:jc w:val="right"/>
+        <w:rPr>
+          <w:rFonts w:ascii="Times New Roman" w:eastAsia="Times New Roman" w:hAnsi="Times New Roman" w:cs="Times New Roman"/>
+          <w:sz w:val="24"/>
+          <w:szCs w:val="24"/>
+        </w:rPr>
+      </w:pPr>
+    </w:p>
+    <w:p>
+      <w:pPr>
+        <w:spacing w:after="240" w:line="240" w:lineRule="auto"/>
+        <w:jc w:val="right"/>
+        <w:rPr>
+          <w:rFonts w:ascii="Times New Roman" w:eastAsia="Times New Roman" w:hAnsi="Times New Roman" w:cs="Times New Roman"/>
+          <w:sz w:val="24"/>
+          <w:szCs w:val="24"/>
+        </w:rPr>
+      </w:pPr>
+    </w:p>
+    <w:p>
+      <w:pPr>
+        <w:spacing w:after="240" w:line="240" w:lineRule="auto"/>
+        <w:jc w:val="right"/>
+        <w:rPr>
+          <w:rFonts w:ascii="Times New Roman" w:eastAsia="Times New Roman" w:hAnsi="Times New Roman" w:cs="Times New Roman"/>
+          <w:sz w:val="24"/>
+          <w:szCs w:val="24"/>
+        </w:rPr>
+      </w:pPr>
     </w:p>
     <w:p>
       <w:pPr>
@@ -297,217 +392,745 @@
       <w:pPr>
         <w:jc w:val="center"/>
       </w:pPr>
+      <w:r>
+        <w:br w:type="page"/>
+      </w:r>
+    </w:p>
+    <w:p>
+      <w:pPr>
+        <w:spacing w:before="100" w:beforeAutospacing="1" w:after="100" w:afterAutospacing="1" w:line="240" w:lineRule="auto"/>
+        <w:outlineLvl w:val="1"/>
+        <w:rPr>
+          <w:rFonts w:ascii="Times New Roman" w:eastAsia="Times New Roman" w:hAnsi="Times New Roman" w:cs="Times New Roman"/>
+          <w:b/>
+          <w:bCs/>
+          <w:sz w:val="36"/>
+          <w:szCs w:val="36"/>
+        </w:rPr>
+      </w:pPr>
+      <w:r>
+        <w:rPr>
+          <w:rFonts w:ascii="Times New Roman" w:eastAsia="Times New Roman" w:hAnsi="Times New Roman" w:cs="Times New Roman"/>
+          <w:b/>
+          <w:bCs/>
+          <w:sz w:val="36"/>
+          <w:szCs w:val="36"/>
+        </w:rPr>
+        <w:lastRenderedPageBreak/>
+        <w:t>Analiza temei „X și Zero”</w:t>
+      </w:r>
+    </w:p>
+    <w:p>
+      <w:pPr>
+        <w:spacing w:before="100" w:beforeAutospacing="1" w:after="100" w:afterAutospacing="1" w:line="240" w:lineRule="auto"/>
+        <w:rPr>
+          <w:rFonts w:ascii="Times New Roman" w:eastAsia="Times New Roman" w:hAnsi="Times New Roman" w:cs="Times New Roman"/>
+          <w:sz w:val="24"/>
+          <w:szCs w:val="24"/>
+        </w:rPr>
+      </w:pPr>
+      <w:r>
+        <w:rPr>
+          <w:rFonts w:ascii="Times New Roman" w:eastAsia="Times New Roman" w:hAnsi="Times New Roman" w:cs="Times New Roman"/>
+          <w:sz w:val="24"/>
+          <w:szCs w:val="24"/>
+        </w:rPr>
+        <w:t>Jocul „X și Zero” reprezintă un concept simplu, dar atractiv, care a rezistat testului timpului, continuând să fie apreciat de utilizatorii de toate vârstele. Acesta constă în plasarea alternativă a simbolurilor „X” și „0” pe o grilă formată din trei rânduri și trei coloane, cu scopul de a realiza o linie verticală, orizontală sau diagonală compusă din simboluri identice. Deși regulile jocului par la prima vedere simple și ușor de înțeles, succesul în acest joc depinde în mod semnificativ de abilitățile strategice ale jucătorilor, determinându-i să anticipeze mișcările adversarului și să își adapteze propriile mutări în consecință.</w:t>
+      </w:r>
+    </w:p>
+    <w:p>
+      <w:pPr>
+        <w:spacing w:before="100" w:beforeAutospacing="1" w:after="100" w:afterAutospacing="1" w:line="240" w:lineRule="auto"/>
+        <w:rPr>
+          <w:rFonts w:ascii="Times New Roman" w:eastAsia="Times New Roman" w:hAnsi="Times New Roman" w:cs="Times New Roman"/>
+          <w:sz w:val="24"/>
+          <w:szCs w:val="24"/>
+        </w:rPr>
+      </w:pPr>
+      <w:r>
+        <w:rPr>
+          <w:rFonts w:ascii="Times New Roman" w:eastAsia="Times New Roman" w:hAnsi="Times New Roman" w:cs="Times New Roman"/>
+          <w:sz w:val="24"/>
+          <w:szCs w:val="24"/>
+        </w:rPr>
+        <w:t>În contextul actual, în care atenția utilizatorilor este limitată și competiția între aplicații este acerbă, dezvoltarea unui produs care să aibă succes implică înțelegerea aprofundată a mecanismelor ce atrag și mențin atenția utilizatorilor. În acest sens, tema „X și Zero” are ca obiectiv principal nu doar crearea unui simplu joc digital, ci și oferirea unei experiențe atractive și stimulante, în care utilizatorii să fie încurajați să se implice activ, folosindu-și logica și abilitățile cognitive într-un context ludic. Astfel, abordarea temei trebuie să depășească simpla redare a regulilor clasice și să ofere elemente care să îmbunătățească semnificativ experiența generală, inclusiv interfața intuitivă, o grafică plăcută și posibilitatea dezvoltării unor strategii variate care să prevină monotonia.</w:t>
+      </w:r>
+    </w:p>
+    <w:p>
+      <w:pPr>
+        <w:spacing w:before="100" w:beforeAutospacing="1" w:after="100" w:afterAutospacing="1" w:line="240" w:lineRule="auto"/>
+        <w:rPr>
+          <w:rFonts w:ascii="Times New Roman" w:eastAsia="Times New Roman" w:hAnsi="Times New Roman" w:cs="Times New Roman"/>
+          <w:sz w:val="24"/>
+          <w:szCs w:val="24"/>
+        </w:rPr>
+      </w:pPr>
+      <w:r>
+        <w:rPr>
+          <w:rFonts w:ascii="Times New Roman" w:eastAsia="Times New Roman" w:hAnsi="Times New Roman" w:cs="Times New Roman"/>
+          <w:sz w:val="24"/>
+          <w:szCs w:val="24"/>
+        </w:rPr>
+        <w:t>Totuși, simplitatea mecanică a jocului aduce cu sine și o provocare majoră, anume faptul că repetarea constantă a aceluiași model de joc poate conduce rapid la plictiseală și pierderea interesului din partea utilizatorului. Astfel, o implementare reușită a acestei teme trebuie să ia în considerare necesitatea introducerii unor elemente suplimentare care să evite monotonizarea experienței și să mențină implicarea jucătorului pe termen lung.</w:t>
+      </w:r>
+    </w:p>
+    <w:p>
+      <w:pPr>
+        <w:spacing w:before="100" w:beforeAutospacing="1" w:after="100" w:afterAutospacing="1" w:line="240" w:lineRule="auto"/>
+        <w:outlineLvl w:val="1"/>
+        <w:rPr>
+          <w:rFonts w:ascii="Times New Roman" w:eastAsia="Times New Roman" w:hAnsi="Times New Roman" w:cs="Times New Roman"/>
+          <w:b/>
+          <w:bCs/>
+          <w:sz w:val="36"/>
+          <w:szCs w:val="36"/>
+        </w:rPr>
+      </w:pPr>
+      <w:r>
+        <w:rPr>
+          <w:rFonts w:ascii="Times New Roman" w:eastAsia="Times New Roman" w:hAnsi="Times New Roman" w:cs="Times New Roman"/>
+          <w:b/>
+          <w:bCs/>
+          <w:sz w:val="36"/>
+          <w:szCs w:val="36"/>
+        </w:rPr>
+        <w:t>Înțelegerea contextului și problemei abordate</w:t>
+      </w:r>
+    </w:p>
+    <w:p>
+      <w:pPr>
+        <w:spacing w:before="100" w:beforeAutospacing="1" w:after="100" w:afterAutospacing="1" w:line="240" w:lineRule="auto"/>
+        <w:rPr>
+          <w:rFonts w:ascii="Times New Roman" w:eastAsia="Times New Roman" w:hAnsi="Times New Roman" w:cs="Times New Roman"/>
+          <w:sz w:val="24"/>
+          <w:szCs w:val="24"/>
+        </w:rPr>
+      </w:pPr>
+      <w:r>
+        <w:rPr>
+          <w:rFonts w:ascii="Times New Roman" w:eastAsia="Times New Roman" w:hAnsi="Times New Roman" w:cs="Times New Roman"/>
+          <w:sz w:val="24"/>
+          <w:szCs w:val="24"/>
+        </w:rPr>
+        <w:t xml:space="preserve">Jocul „X și Zero” poate fi încadrat într-un context digital modern dominat de numeroase aplicații care încearcă să capteze atenția utilizatorului și să-l păstreze implicat cât mai mult timp. În acest mediu competitiv, o simplă implementare a regulilor clasice nu mai este suficientă pentru a genera o audiență stabilă și loială. În acest sens, o problemă importantă identificată în cazul jocului „X și Zero” este caracterul repetitiv al </w:t>
+      </w:r>
+      <w:proofErr w:type="spellStart"/>
+      <w:r>
+        <w:rPr>
+          <w:rFonts w:ascii="Times New Roman" w:eastAsia="Times New Roman" w:hAnsi="Times New Roman" w:cs="Times New Roman"/>
+          <w:sz w:val="24"/>
+          <w:szCs w:val="24"/>
+        </w:rPr>
+        <w:t>gameplay</w:t>
+      </w:r>
+      <w:proofErr w:type="spellEnd"/>
+      <w:r>
+        <w:rPr>
+          <w:rFonts w:ascii="Times New Roman" w:eastAsia="Times New Roman" w:hAnsi="Times New Roman" w:cs="Times New Roman"/>
+          <w:sz w:val="24"/>
+          <w:szCs w:val="24"/>
+        </w:rPr>
+        <w:t>-ului care, în lipsa unor mecanisme suplimentare, conduce rapid la plictiseală și, ulterior, la abandonarea aplicației.</w:t>
+      </w:r>
+    </w:p>
+    <w:p>
+      <w:pPr>
+        <w:spacing w:before="100" w:beforeAutospacing="1" w:after="100" w:afterAutospacing="1" w:line="240" w:lineRule="auto"/>
+        <w:rPr>
+          <w:rFonts w:ascii="Times New Roman" w:eastAsia="Times New Roman" w:hAnsi="Times New Roman" w:cs="Times New Roman"/>
+          <w:sz w:val="24"/>
+          <w:szCs w:val="24"/>
+        </w:rPr>
+      </w:pPr>
+      <w:r>
+        <w:rPr>
+          <w:rFonts w:ascii="Times New Roman" w:eastAsia="Times New Roman" w:hAnsi="Times New Roman" w:cs="Times New Roman"/>
+          <w:sz w:val="24"/>
+          <w:szCs w:val="24"/>
+        </w:rPr>
+        <w:t>Utilizatorii actuali caută experiențe variate și captivante, motiv pentru care o aplicație bazată strict pe regulile simple ale jocului poate deveni rapid neinteresantă. Provocarea majoră este deci aceea de a evita instalarea sentimentului de monotonie generat de repetarea constantă a aceluiași set limitat de acțiuni. Pentru a combate acest fenomen, dezvoltatorii trebuie să creeze mecanisme adiționale, cum ar fi niveluri diferite de dificultate, provocări tematice sau diverse moduri de joc care să îmbogățească experiența de bază și să determine utilizatorii să se reîntoarcă periodic.</w:t>
+      </w:r>
+    </w:p>
+    <w:p>
+      <w:pPr>
+        <w:spacing w:before="100" w:beforeAutospacing="1" w:after="100" w:afterAutospacing="1" w:line="240" w:lineRule="auto"/>
+        <w:rPr>
+          <w:rFonts w:ascii="Times New Roman" w:eastAsia="Times New Roman" w:hAnsi="Times New Roman" w:cs="Times New Roman"/>
+          <w:sz w:val="24"/>
+          <w:szCs w:val="24"/>
+        </w:rPr>
+      </w:pPr>
+      <w:r>
+        <w:rPr>
+          <w:rFonts w:ascii="Times New Roman" w:eastAsia="Times New Roman" w:hAnsi="Times New Roman" w:cs="Times New Roman"/>
+          <w:sz w:val="24"/>
+          <w:szCs w:val="24"/>
+        </w:rPr>
+        <w:t>Mai mult decât atât, înțelegerea profundă a problemei înseamnă recunoașterea faptului că repetitivitatea este strâns legată de lipsa unor recompense sau stimulente adecvate. Astfel, introducerea unor obiective clare, recompense simbolice sau elemente de progresie în joc poate să ajute semnificativ la prevenirea plictiselii și să asigure o experiență plăcută și atractivă pe termen lung.</w:t>
+      </w:r>
+    </w:p>
+    <w:p>
+      <w:pPr>
+        <w:spacing w:before="100" w:beforeAutospacing="1" w:after="100" w:afterAutospacing="1" w:line="240" w:lineRule="auto"/>
+        <w:outlineLvl w:val="1"/>
+        <w:rPr>
+          <w:rFonts w:ascii="Times New Roman" w:eastAsia="Times New Roman" w:hAnsi="Times New Roman" w:cs="Times New Roman"/>
+          <w:b/>
+          <w:bCs/>
+          <w:sz w:val="36"/>
+          <w:szCs w:val="36"/>
+        </w:rPr>
+      </w:pPr>
+      <w:r>
+        <w:rPr>
+          <w:rFonts w:ascii="Times New Roman" w:eastAsia="Times New Roman" w:hAnsi="Times New Roman" w:cs="Times New Roman"/>
+          <w:b/>
+          <w:bCs/>
+          <w:sz w:val="36"/>
+          <w:szCs w:val="36"/>
+        </w:rPr>
+        <w:t>Analiza comparativă a trei platforme existente</w:t>
+      </w:r>
+    </w:p>
+    <w:p>
+      <w:pPr>
+        <w:spacing w:before="100" w:beforeAutospacing="1" w:after="100" w:afterAutospacing="1" w:line="240" w:lineRule="auto"/>
+        <w:rPr>
+          <w:rFonts w:ascii="Times New Roman" w:eastAsia="Times New Roman" w:hAnsi="Times New Roman" w:cs="Times New Roman"/>
+          <w:sz w:val="24"/>
+          <w:szCs w:val="24"/>
+        </w:rPr>
+      </w:pPr>
+      <w:r>
+        <w:rPr>
+          <w:rFonts w:ascii="Times New Roman" w:eastAsia="Times New Roman" w:hAnsi="Times New Roman" w:cs="Times New Roman"/>
+          <w:sz w:val="24"/>
+          <w:szCs w:val="24"/>
+        </w:rPr>
+        <w:lastRenderedPageBreak/>
+        <w:drawing>
+          <wp:anchor distT="0" distB="0" distL="114300" distR="114300" simplePos="0" relativeHeight="251660288" behindDoc="0" locked="0" layoutInCell="1" allowOverlap="1" wp14:anchorId="71C2BA73" wp14:editId="5677AFB5">
+            <wp:simplePos x="0" y="0"/>
+            <wp:positionH relativeFrom="margin">
+              <wp:align>left</wp:align>
+            </wp:positionH>
+            <wp:positionV relativeFrom="paragraph">
+              <wp:posOffset>689610</wp:posOffset>
+            </wp:positionV>
+            <wp:extent cx="1076325" cy="1943100"/>
+            <wp:effectExtent l="0" t="0" r="9525" b="0"/>
+            <wp:wrapSquare wrapText="bothSides"/>
+            <wp:docPr id="7" name="Picture 7"/>
+            <wp:cNvGraphicFramePr>
+              <a:graphicFrameLocks xmlns:a="http://schemas.openxmlformats.org/drawingml/2006/main" noChangeAspect="1"/>
+            </wp:cNvGraphicFramePr>
+            <a:graphic xmlns:a="http://schemas.openxmlformats.org/drawingml/2006/main">
+              <a:graphicData uri="http://schemas.openxmlformats.org/drawingml/2006/picture">
+                <pic:pic xmlns:pic="http://schemas.openxmlformats.org/drawingml/2006/picture">
+                  <pic:nvPicPr>
+                    <pic:cNvPr id="1" name=""/>
+                    <pic:cNvPicPr/>
+                  </pic:nvPicPr>
+                  <pic:blipFill>
+                    <a:blip r:embed="rId8" cstate="print">
+                      <a:extLst>
+                        <a:ext uri="{28A0092B-C50C-407E-A947-70E740481C1C}">
+                          <a14:useLocalDpi xmlns:a14="http://schemas.microsoft.com/office/drawing/2010/main" val="0"/>
+                        </a:ext>
+                      </a:extLst>
+                    </a:blip>
+                    <a:stretch>
+                      <a:fillRect/>
+                    </a:stretch>
+                  </pic:blipFill>
+                  <pic:spPr>
+                    <a:xfrm>
+                      <a:off x="0" y="0"/>
+                      <a:ext cx="1076325" cy="1943100"/>
+                    </a:xfrm>
+                    <a:prstGeom prst="rect">
+                      <a:avLst/>
+                    </a:prstGeom>
+                  </pic:spPr>
+                </pic:pic>
+              </a:graphicData>
+            </a:graphic>
+          </wp:anchor>
+        </w:drawing>
+      </w:r>
+      <w:r>
+        <w:rPr>
+          <w:rFonts w:ascii="Times New Roman" w:eastAsia="Times New Roman" w:hAnsi="Times New Roman" w:cs="Times New Roman"/>
+          <w:sz w:val="24"/>
+          <w:szCs w:val="24"/>
+        </w:rPr>
+        <w:t xml:space="preserve">Pentru a înțelege mai bine oportunitățile și capcanele implementării temei „X și Zero”, este necesară o analiză detaliată a unor aplicații deja existente, identificând atât punctele lor forte, cât și slăbiciunile lor semnificative, în special cele legate de repetitivitatea </w:t>
+      </w:r>
+      <w:proofErr w:type="spellStart"/>
+      <w:r>
+        <w:rPr>
+          <w:rFonts w:ascii="Times New Roman" w:eastAsia="Times New Roman" w:hAnsi="Times New Roman" w:cs="Times New Roman"/>
+          <w:sz w:val="24"/>
+          <w:szCs w:val="24"/>
+        </w:rPr>
+        <w:t>gameplay</w:t>
+      </w:r>
+      <w:proofErr w:type="spellEnd"/>
+      <w:r>
+        <w:rPr>
+          <w:rFonts w:ascii="Times New Roman" w:eastAsia="Times New Roman" w:hAnsi="Times New Roman" w:cs="Times New Roman"/>
+          <w:sz w:val="24"/>
+          <w:szCs w:val="24"/>
+        </w:rPr>
+        <w:t>-ului.</w:t>
+      </w:r>
+    </w:p>
+    <w:p>
+      <w:pPr>
+        <w:spacing w:before="100" w:beforeAutospacing="1" w:after="100" w:afterAutospacing="1" w:line="240" w:lineRule="auto"/>
+        <w:rPr>
+          <w:rFonts w:ascii="Times New Roman" w:eastAsia="Times New Roman" w:hAnsi="Times New Roman" w:cs="Times New Roman"/>
+          <w:sz w:val="24"/>
+          <w:szCs w:val="24"/>
+        </w:rPr>
+      </w:pPr>
+      <w:r>
+        <w:rPr>
+          <w:rFonts w:ascii="Times New Roman" w:eastAsia="Times New Roman" w:hAnsi="Times New Roman" w:cs="Times New Roman"/>
+          <w:sz w:val="24"/>
+          <w:szCs w:val="24"/>
+        </w:rPr>
+        <w:t xml:space="preserve"> </w:t>
+      </w:r>
+      <w:r>
+        <w:rPr>
+          <w:rFonts w:ascii="Times New Roman" w:eastAsia="Times New Roman" w:hAnsi="Times New Roman" w:cs="Times New Roman"/>
+          <w:sz w:val="24"/>
+          <w:szCs w:val="24"/>
+        </w:rPr>
+        <w:t xml:space="preserve">Prima aplicație analizată este </w:t>
+      </w:r>
+      <w:r>
+        <w:rPr>
+          <w:rFonts w:ascii="Times New Roman" w:eastAsia="Times New Roman" w:hAnsi="Times New Roman" w:cs="Times New Roman"/>
+          <w:b/>
+          <w:bCs/>
+          <w:sz w:val="24"/>
+          <w:szCs w:val="24"/>
+        </w:rPr>
+        <w:t xml:space="preserve">„Tic Tac </w:t>
+      </w:r>
+      <w:proofErr w:type="spellStart"/>
+      <w:r>
+        <w:rPr>
+          <w:rFonts w:ascii="Times New Roman" w:eastAsia="Times New Roman" w:hAnsi="Times New Roman" w:cs="Times New Roman"/>
+          <w:b/>
+          <w:bCs/>
+          <w:sz w:val="24"/>
+          <w:szCs w:val="24"/>
+        </w:rPr>
+        <w:t>Toe</w:t>
+      </w:r>
+      <w:proofErr w:type="spellEnd"/>
+      <w:r>
+        <w:rPr>
+          <w:rFonts w:ascii="Times New Roman" w:eastAsia="Times New Roman" w:hAnsi="Times New Roman" w:cs="Times New Roman"/>
+          <w:b/>
+          <w:bCs/>
+          <w:sz w:val="24"/>
+          <w:szCs w:val="24"/>
+        </w:rPr>
+        <w:t xml:space="preserve"> </w:t>
+      </w:r>
+      <w:proofErr w:type="spellStart"/>
+      <w:r>
+        <w:rPr>
+          <w:rFonts w:ascii="Times New Roman" w:eastAsia="Times New Roman" w:hAnsi="Times New Roman" w:cs="Times New Roman"/>
+          <w:b/>
+          <w:bCs/>
+          <w:sz w:val="24"/>
+          <w:szCs w:val="24"/>
+        </w:rPr>
+        <w:t>Glow</w:t>
+      </w:r>
+      <w:proofErr w:type="spellEnd"/>
+      <w:r>
+        <w:rPr>
+          <w:rFonts w:ascii="Times New Roman" w:eastAsia="Times New Roman" w:hAnsi="Times New Roman" w:cs="Times New Roman"/>
+          <w:b/>
+          <w:bCs/>
+          <w:sz w:val="24"/>
+          <w:szCs w:val="24"/>
+        </w:rPr>
+        <w:t>”</w:t>
+      </w:r>
+      <w:r>
+        <w:rPr>
+          <w:rFonts w:ascii="Times New Roman" w:eastAsia="Times New Roman" w:hAnsi="Times New Roman" w:cs="Times New Roman"/>
+          <w:sz w:val="24"/>
+          <w:szCs w:val="24"/>
+        </w:rPr>
+        <w:t>, un joc cu o interfață grafică atractivă și vibrantă. Aceasta beneficiază de o prezentare vizuală de calitate, având animații și efecte luminoase care cresc implicarea inițială a utilizatorului. De asemenea, oferă diverse grade de dificultate ale adversarului AI, ceea ce permite o abordare progresivă. Cu toate acestea, principalul neajuns al aplicației este lipsa unor elemente suplimentare de diversificare a jocului, ceea ce face ca, după câteva partide, utilizatorii să simtă o repetitivitate accentu</w:t>
+      </w:r>
       <w:bookmarkStart w:id="0" w:name="_GoBack"/>
       <w:bookmarkEnd w:id="0"/>
       <w:r>
-        <w:br w:type="page"/>
-      </w:r>
-    </w:p>
-    <w:p>
-      <w:pPr>
-        <w:rPr>
-          <w:rFonts w:ascii="12" w:hAnsi="12" w:cs="Times New Roman"/>
+        <w:rPr>
+          <w:rFonts w:ascii="Times New Roman" w:eastAsia="Times New Roman" w:hAnsi="Times New Roman" w:cs="Times New Roman"/>
+          <w:sz w:val="24"/>
+          <w:szCs w:val="24"/>
+        </w:rPr>
+        <w:t>ată. În lipsa altor mecanisme de stimulare, acest lucru determină pierderea rapidă a interesului.</w:t>
+      </w:r>
+    </w:p>
+    <w:p>
+      <w:pPr>
+        <w:spacing w:before="100" w:beforeAutospacing="1" w:after="100" w:afterAutospacing="1" w:line="240" w:lineRule="auto"/>
+        <w:rPr>
+          <w:rFonts w:ascii="Times New Roman" w:eastAsia="Times New Roman" w:hAnsi="Times New Roman" w:cs="Times New Roman"/>
+          <w:sz w:val="24"/>
+          <w:szCs w:val="24"/>
+        </w:rPr>
+      </w:pPr>
+      <w:r>
+        <w:rPr>
+          <w:rFonts w:ascii="Times New Roman" w:eastAsia="Times New Roman" w:hAnsi="Times New Roman" w:cs="Times New Roman"/>
+          <w:sz w:val="24"/>
+          <w:szCs w:val="24"/>
+        </w:rPr>
+        <w:drawing>
+          <wp:anchor distT="0" distB="0" distL="114300" distR="114300" simplePos="0" relativeHeight="251659264" behindDoc="0" locked="0" layoutInCell="1" allowOverlap="1" wp14:anchorId="4BD53844" wp14:editId="4DDC62C4">
+            <wp:simplePos x="0" y="0"/>
+            <wp:positionH relativeFrom="column">
+              <wp:posOffset>4594860</wp:posOffset>
+            </wp:positionH>
+            <wp:positionV relativeFrom="paragraph">
+              <wp:posOffset>185420</wp:posOffset>
+            </wp:positionV>
+            <wp:extent cx="1849995" cy="1819275"/>
+            <wp:effectExtent l="0" t="0" r="0" b="0"/>
+            <wp:wrapSquare wrapText="bothSides"/>
+            <wp:docPr id="2" name="Picture 2"/>
+            <wp:cNvGraphicFramePr>
+              <a:graphicFrameLocks xmlns:a="http://schemas.openxmlformats.org/drawingml/2006/main" noChangeAspect="1"/>
+            </wp:cNvGraphicFramePr>
+            <a:graphic xmlns:a="http://schemas.openxmlformats.org/drawingml/2006/main">
+              <a:graphicData uri="http://schemas.openxmlformats.org/drawingml/2006/picture">
+                <pic:pic xmlns:pic="http://schemas.openxmlformats.org/drawingml/2006/picture">
+                  <pic:nvPicPr>
+                    <pic:cNvPr id="1" name=""/>
+                    <pic:cNvPicPr/>
+                  </pic:nvPicPr>
+                  <pic:blipFill>
+                    <a:blip r:embed="rId9" cstate="print">
+                      <a:extLst>
+                        <a:ext uri="{28A0092B-C50C-407E-A947-70E740481C1C}">
+                          <a14:useLocalDpi xmlns:a14="http://schemas.microsoft.com/office/drawing/2010/main" val="0"/>
+                        </a:ext>
+                      </a:extLst>
+                    </a:blip>
+                    <a:stretch>
+                      <a:fillRect/>
+                    </a:stretch>
+                  </pic:blipFill>
+                  <pic:spPr>
+                    <a:xfrm>
+                      <a:off x="0" y="0"/>
+                      <a:ext cx="1849995" cy="1819275"/>
+                    </a:xfrm>
+                    <a:prstGeom prst="rect">
+                      <a:avLst/>
+                    </a:prstGeom>
+                  </pic:spPr>
+                </pic:pic>
+              </a:graphicData>
+            </a:graphic>
+          </wp:anchor>
+        </w:drawing>
+      </w:r>
+      <w:r>
+        <w:rPr>
+          <w:rFonts w:ascii="Times New Roman" w:eastAsia="Times New Roman" w:hAnsi="Times New Roman" w:cs="Times New Roman"/>
+          <w:sz w:val="24"/>
+          <w:szCs w:val="24"/>
+        </w:rPr>
+        <w:t xml:space="preserve"> </w:t>
+      </w:r>
+    </w:p>
+    <w:p>
+      <w:pPr>
+        <w:spacing w:before="100" w:beforeAutospacing="1" w:after="100" w:afterAutospacing="1" w:line="240" w:lineRule="auto"/>
+        <w:rPr>
+          <w:rFonts w:ascii="Times New Roman" w:eastAsia="Times New Roman" w:hAnsi="Times New Roman" w:cs="Times New Roman"/>
+          <w:sz w:val="24"/>
+          <w:szCs w:val="24"/>
+        </w:rPr>
+      </w:pPr>
+    </w:p>
+    <w:p>
+      <w:pPr>
+        <w:spacing w:before="100" w:beforeAutospacing="1" w:after="100" w:afterAutospacing="1" w:line="240" w:lineRule="auto"/>
+        <w:rPr>
+          <w:rFonts w:ascii="Times New Roman" w:eastAsia="Times New Roman" w:hAnsi="Times New Roman" w:cs="Times New Roman"/>
+          <w:sz w:val="24"/>
+          <w:szCs w:val="24"/>
+        </w:rPr>
+      </w:pPr>
+      <w:r>
+        <w:rPr>
+          <w:rFonts w:ascii="Times New Roman" w:eastAsia="Times New Roman" w:hAnsi="Times New Roman" w:cs="Times New Roman"/>
+          <w:sz w:val="24"/>
+          <w:szCs w:val="24"/>
+        </w:rPr>
+        <w:t xml:space="preserve">A doua aplicație, </w:t>
+      </w:r>
+      <w:r>
+        <w:rPr>
+          <w:rFonts w:ascii="Times New Roman" w:eastAsia="Times New Roman" w:hAnsi="Times New Roman" w:cs="Times New Roman"/>
           <w:b/>
-          <w:sz w:val="24"/>
-          <w:szCs w:val="24"/>
-        </w:rPr>
-      </w:pPr>
-      <w:r>
-        <w:rPr>
-          <w:rFonts w:ascii="12" w:hAnsi="12" w:cs="Times New Roman"/>
+          <w:bCs/>
+          <w:sz w:val="24"/>
+          <w:szCs w:val="24"/>
+        </w:rPr>
+        <w:t xml:space="preserve">„Tic Tac </w:t>
+      </w:r>
+      <w:proofErr w:type="spellStart"/>
+      <w:r>
+        <w:rPr>
+          <w:rFonts w:ascii="Times New Roman" w:eastAsia="Times New Roman" w:hAnsi="Times New Roman" w:cs="Times New Roman"/>
           <w:b/>
-          <w:sz w:val="24"/>
-          <w:szCs w:val="24"/>
-        </w:rPr>
-        <w:lastRenderedPageBreak/>
-        <w:t>Analiza temei pentru X și O</w:t>
-      </w:r>
-    </w:p>
-    <w:p>
-      <w:pPr>
-        <w:jc w:val="both"/>
-        <w:rPr>
-          <w:rFonts w:ascii="Times New Roman" w:hAnsi="Times New Roman" w:cs="Times New Roman"/>
-          <w:sz w:val="24"/>
-          <w:szCs w:val="24"/>
-        </w:rPr>
-      </w:pPr>
-      <w:r>
-        <w:rPr>
-          <w:sz w:val="24"/>
-          <w:szCs w:val="24"/>
-        </w:rPr>
-        <w:t>X și Zero este un joc captivant pentru toate vârstele. Deși pare simplu la prima vedere, ascunde diferite strategii de joc. Acest ghid vă va arăta cum să jucați X și Zero. Veți afla despre strategiile de succes și regulile X și Zero.</w:t>
-      </w:r>
-    </w:p>
-    <w:p>
-      <w:pPr>
-        <w:rPr>
-          <w:rFonts w:ascii="Times New Roman" w:hAnsi="Times New Roman" w:cs="Times New Roman"/>
+          <w:bCs/>
+          <w:sz w:val="24"/>
+          <w:szCs w:val="24"/>
+        </w:rPr>
+        <w:t>Toe</w:t>
+      </w:r>
+      <w:proofErr w:type="spellEnd"/>
+      <w:r>
+        <w:rPr>
+          <w:rFonts w:ascii="Times New Roman" w:eastAsia="Times New Roman" w:hAnsi="Times New Roman" w:cs="Times New Roman"/>
           <w:b/>
-          <w:sz w:val="24"/>
-          <w:szCs w:val="24"/>
-        </w:rPr>
-      </w:pPr>
-      <w:r>
-        <w:rPr>
-          <w:rFonts w:ascii="Times New Roman" w:hAnsi="Times New Roman" w:cs="Times New Roman"/>
+          <w:bCs/>
+          <w:sz w:val="24"/>
+          <w:szCs w:val="24"/>
+        </w:rPr>
+        <w:t xml:space="preserve"> Online” (BYRIL)</w:t>
+      </w:r>
+      <w:r>
+        <w:rPr>
+          <w:rFonts w:ascii="Times New Roman" w:eastAsia="Times New Roman" w:hAnsi="Times New Roman" w:cs="Times New Roman"/>
+          <w:sz w:val="24"/>
+          <w:szCs w:val="24"/>
+        </w:rPr>
+        <w:t xml:space="preserve">, se remarcă prin claritatea regulilor și prin simplitatea interfeței. Deși este atractivă prin aspectul său minimalist și prin clasamentele existente, jocul nu oferă suficiente elemente care să evite instalarea monotoniei. </w:t>
+      </w:r>
+      <w:proofErr w:type="spellStart"/>
+      <w:r>
+        <w:rPr>
+          <w:rFonts w:ascii="Times New Roman" w:eastAsia="Times New Roman" w:hAnsi="Times New Roman" w:cs="Times New Roman"/>
+          <w:sz w:val="24"/>
+          <w:szCs w:val="24"/>
+        </w:rPr>
+        <w:t>Gameplay-ul</w:t>
+      </w:r>
+      <w:proofErr w:type="spellEnd"/>
+      <w:r>
+        <w:rPr>
+          <w:rFonts w:ascii="Times New Roman" w:eastAsia="Times New Roman" w:hAnsi="Times New Roman" w:cs="Times New Roman"/>
+          <w:sz w:val="24"/>
+          <w:szCs w:val="24"/>
+        </w:rPr>
+        <w:t xml:space="preserve"> devine repetitiv rapid, întrucât fiecare partidă este similară celei precedente, fără elemente distincte sau surprize care să susțină interesul utilizatorilor în timp. Lipsa recompenselor, provocărilor tematice sau elementelor de progresie contribuie și ea la diminuarea implicării pe termen lung.</w:t>
+      </w:r>
+    </w:p>
+    <w:p>
+      <w:pPr>
+        <w:spacing w:before="100" w:beforeAutospacing="1" w:after="100" w:afterAutospacing="1" w:line="240" w:lineRule="auto"/>
+        <w:rPr>
+          <w:rFonts w:ascii="Times New Roman" w:eastAsia="Times New Roman" w:hAnsi="Times New Roman" w:cs="Times New Roman"/>
+          <w:sz w:val="24"/>
+          <w:szCs w:val="24"/>
+        </w:rPr>
+      </w:pPr>
+    </w:p>
+    <w:p>
+      <w:pPr>
+        <w:spacing w:before="100" w:beforeAutospacing="1" w:after="100" w:afterAutospacing="1" w:line="240" w:lineRule="auto"/>
+        <w:rPr>
+          <w:rFonts w:ascii="Times New Roman" w:eastAsia="Times New Roman" w:hAnsi="Times New Roman" w:cs="Times New Roman"/>
+          <w:sz w:val="24"/>
+          <w:szCs w:val="24"/>
+        </w:rPr>
+      </w:pPr>
+      <w:r>
+        <w:rPr>
+          <w:rFonts w:ascii="Times New Roman" w:eastAsia="Times New Roman" w:hAnsi="Times New Roman" w:cs="Times New Roman"/>
+          <w:sz w:val="24"/>
+          <w:szCs w:val="24"/>
+        </w:rPr>
+        <w:drawing>
+          <wp:anchor distT="0" distB="0" distL="114300" distR="114300" simplePos="0" relativeHeight="251658240" behindDoc="0" locked="0" layoutInCell="1" allowOverlap="1">
+            <wp:simplePos x="0" y="0"/>
+            <wp:positionH relativeFrom="margin">
+              <wp:align>left</wp:align>
+            </wp:positionH>
+            <wp:positionV relativeFrom="paragraph">
+              <wp:posOffset>13335</wp:posOffset>
+            </wp:positionV>
+            <wp:extent cx="3248025" cy="1926794"/>
+            <wp:effectExtent l="0" t="0" r="0" b="0"/>
+            <wp:wrapSquare wrapText="bothSides"/>
+            <wp:docPr id="1" name="Picture 1"/>
+            <wp:cNvGraphicFramePr>
+              <a:graphicFrameLocks xmlns:a="http://schemas.openxmlformats.org/drawingml/2006/main" noChangeAspect="1"/>
+            </wp:cNvGraphicFramePr>
+            <a:graphic xmlns:a="http://schemas.openxmlformats.org/drawingml/2006/main">
+              <a:graphicData uri="http://schemas.openxmlformats.org/drawingml/2006/picture">
+                <pic:pic xmlns:pic="http://schemas.openxmlformats.org/drawingml/2006/picture">
+                  <pic:nvPicPr>
+                    <pic:cNvPr id="1" name=""/>
+                    <pic:cNvPicPr/>
+                  </pic:nvPicPr>
+                  <pic:blipFill>
+                    <a:blip r:embed="rId10">
+                      <a:extLst>
+                        <a:ext uri="{28A0092B-C50C-407E-A947-70E740481C1C}">
+                          <a14:useLocalDpi xmlns:a14="http://schemas.microsoft.com/office/drawing/2010/main" val="0"/>
+                        </a:ext>
+                      </a:extLst>
+                    </a:blip>
+                    <a:stretch>
+                      <a:fillRect/>
+                    </a:stretch>
+                  </pic:blipFill>
+                  <pic:spPr>
+                    <a:xfrm>
+                      <a:off x="0" y="0"/>
+                      <a:ext cx="3248025" cy="1926794"/>
+                    </a:xfrm>
+                    <a:prstGeom prst="rect">
+                      <a:avLst/>
+                    </a:prstGeom>
+                  </pic:spPr>
+                </pic:pic>
+              </a:graphicData>
+            </a:graphic>
+          </wp:anchor>
+        </w:drawing>
+      </w:r>
+      <w:r>
+        <w:rPr>
+          <w:rFonts w:ascii="Times New Roman" w:eastAsia="Times New Roman" w:hAnsi="Times New Roman" w:cs="Times New Roman"/>
+          <w:sz w:val="24"/>
+          <w:szCs w:val="24"/>
+        </w:rPr>
+        <w:t xml:space="preserve">Cea de-a treia platformă analizată este </w:t>
+      </w:r>
+      <w:r>
+        <w:rPr>
+          <w:rFonts w:ascii="Times New Roman" w:eastAsia="Times New Roman" w:hAnsi="Times New Roman" w:cs="Times New Roman"/>
           <w:b/>
-          <w:sz w:val="24"/>
-          <w:szCs w:val="24"/>
-        </w:rPr>
-        <w:t>Regulile principale ale jocului X și Zero</w:t>
-      </w:r>
-    </w:p>
-    <w:p>
-      <w:pPr>
-        <w:pStyle w:val="ListParagraph"/>
-        <w:numPr>
-          <w:ilvl w:val="0"/>
-          <w:numId w:val="2"/>
-        </w:numPr>
-        <w:jc w:val="both"/>
-        <w:rPr>
-          <w:sz w:val="24"/>
-          <w:szCs w:val="24"/>
-        </w:rPr>
-      </w:pPr>
-      <w:r>
-        <w:rPr>
-          <w:sz w:val="24"/>
-          <w:szCs w:val="24"/>
-        </w:rPr>
-        <w:t>Câmpul de joc: este format dintr-o grilă de 3x3.</w:t>
-      </w:r>
-    </w:p>
-    <w:p>
-      <w:pPr>
-        <w:pStyle w:val="ListParagraph"/>
-        <w:numPr>
-          <w:ilvl w:val="0"/>
-          <w:numId w:val="2"/>
-        </w:numPr>
-        <w:jc w:val="both"/>
-        <w:rPr>
-          <w:sz w:val="24"/>
-          <w:szCs w:val="24"/>
-        </w:rPr>
-      </w:pPr>
-      <w:r>
-        <w:rPr>
-          <w:sz w:val="24"/>
-          <w:szCs w:val="24"/>
-        </w:rPr>
-        <w:t>Rolurile jucătorilor: doi jucători concurează, unul jucând cu "X" și celălalt cu "Zero"</w:t>
-      </w:r>
-    </w:p>
-    <w:p>
-      <w:pPr>
-        <w:pStyle w:val="ListParagraph"/>
-        <w:numPr>
-          <w:ilvl w:val="0"/>
-          <w:numId w:val="2"/>
-        </w:numPr>
-        <w:jc w:val="both"/>
-        <w:rPr>
-          <w:sz w:val="24"/>
-          <w:szCs w:val="24"/>
-        </w:rPr>
-      </w:pPr>
-      <w:r>
-        <w:rPr>
-          <w:sz w:val="24"/>
-          <w:szCs w:val="24"/>
-        </w:rPr>
-        <w:t>Obiectivul principal: aliniați trei simboluri identice - vertical, orizontal sau diagonal.</w:t>
-      </w:r>
-    </w:p>
-    <w:p>
-      <w:pPr>
-        <w:pStyle w:val="ListParagraph"/>
-        <w:numPr>
-          <w:ilvl w:val="0"/>
-          <w:numId w:val="2"/>
-        </w:numPr>
-        <w:jc w:val="both"/>
-        <w:rPr>
-          <w:sz w:val="24"/>
-          <w:szCs w:val="24"/>
-        </w:rPr>
-      </w:pPr>
-      <w:r>
-        <w:rPr>
-          <w:sz w:val="24"/>
-          <w:szCs w:val="24"/>
-        </w:rPr>
-        <w:t>Mersul jocului: jucătorii își plasează simbolurile în casetele libere. De obicei, începe "X".</w:t>
-      </w:r>
-    </w:p>
-    <w:p>
-      <w:pPr>
-        <w:pStyle w:val="ListParagraph"/>
-        <w:numPr>
-          <w:ilvl w:val="0"/>
-          <w:numId w:val="2"/>
-        </w:numPr>
-        <w:jc w:val="both"/>
-        <w:rPr>
-          <w:sz w:val="24"/>
-          <w:szCs w:val="24"/>
-        </w:rPr>
-      </w:pPr>
-      <w:r>
-        <w:rPr>
-          <w:sz w:val="24"/>
-          <w:szCs w:val="24"/>
-        </w:rPr>
-        <w:t>Ordinea mutărilor: jucătorii fac mutări pe rând, sărind peste o mutare nu este permis.</w:t>
-      </w:r>
-    </w:p>
-    <w:p>
-      <w:pPr>
-        <w:pStyle w:val="ListParagraph"/>
-        <w:numPr>
-          <w:ilvl w:val="0"/>
-          <w:numId w:val="2"/>
-        </w:numPr>
-        <w:jc w:val="both"/>
-        <w:rPr>
-          <w:sz w:val="24"/>
-          <w:szCs w:val="24"/>
-        </w:rPr>
-      </w:pPr>
-      <w:r>
-        <w:rPr>
-          <w:sz w:val="24"/>
-          <w:szCs w:val="24"/>
-        </w:rPr>
-        <w:t>Cum să câștigi: un jucător câștigă aliniind trei dintre simbolurile sale.</w:t>
-      </w:r>
-    </w:p>
-    <w:p>
-      <w:pPr>
-        <w:pStyle w:val="ListParagraph"/>
-        <w:numPr>
-          <w:ilvl w:val="0"/>
-          <w:numId w:val="2"/>
-        </w:numPr>
-        <w:jc w:val="both"/>
-        <w:rPr>
-          <w:sz w:val="24"/>
-          <w:szCs w:val="24"/>
-        </w:rPr>
-      </w:pPr>
-      <w:r>
-        <w:rPr>
-          <w:sz w:val="24"/>
-          <w:szCs w:val="24"/>
-        </w:rPr>
-        <w:t>Egal: dacă toate casetele sunt ocupate și nimeni nu a format o linie din trei simboluri, jocul se consideră remiză.</w:t>
-      </w:r>
+          <w:bCs/>
+          <w:sz w:val="24"/>
+          <w:szCs w:val="24"/>
+        </w:rPr>
+        <w:t xml:space="preserve">„Google Tic Tac </w:t>
+      </w:r>
+      <w:proofErr w:type="spellStart"/>
+      <w:r>
+        <w:rPr>
+          <w:rFonts w:ascii="Times New Roman" w:eastAsia="Times New Roman" w:hAnsi="Times New Roman" w:cs="Times New Roman"/>
+          <w:b/>
+          <w:bCs/>
+          <w:sz w:val="24"/>
+          <w:szCs w:val="24"/>
+        </w:rPr>
+        <w:t>Toe</w:t>
+      </w:r>
+      <w:proofErr w:type="spellEnd"/>
+      <w:r>
+        <w:rPr>
+          <w:rFonts w:ascii="Times New Roman" w:eastAsia="Times New Roman" w:hAnsi="Times New Roman" w:cs="Times New Roman"/>
+          <w:b/>
+          <w:bCs/>
+          <w:sz w:val="24"/>
+          <w:szCs w:val="24"/>
+        </w:rPr>
+        <w:t>”</w:t>
+      </w:r>
+      <w:r>
+        <w:rPr>
+          <w:rFonts w:ascii="Times New Roman" w:eastAsia="Times New Roman" w:hAnsi="Times New Roman" w:cs="Times New Roman"/>
+          <w:sz w:val="24"/>
+          <w:szCs w:val="24"/>
+        </w:rPr>
+        <w:t xml:space="preserve">, integrată direct în motorul de căutare Google. Acest joc beneficiază de o accesibilitate remarcabilă și de o interfață extrem de simplă și intuitivă, aspect care îl face atractiv pentru utilizatorii ocazionali. Cu toate acestea, tocmai această simplitate extremă generează o problemă majoră: </w:t>
+      </w:r>
+      <w:proofErr w:type="spellStart"/>
+      <w:r>
+        <w:rPr>
+          <w:rFonts w:ascii="Times New Roman" w:eastAsia="Times New Roman" w:hAnsi="Times New Roman" w:cs="Times New Roman"/>
+          <w:sz w:val="24"/>
+          <w:szCs w:val="24"/>
+        </w:rPr>
+        <w:t>gameplay-ul</w:t>
+      </w:r>
+      <w:proofErr w:type="spellEnd"/>
+      <w:r>
+        <w:rPr>
+          <w:rFonts w:ascii="Times New Roman" w:eastAsia="Times New Roman" w:hAnsi="Times New Roman" w:cs="Times New Roman"/>
+          <w:sz w:val="24"/>
+          <w:szCs w:val="24"/>
+        </w:rPr>
+        <w:t xml:space="preserve"> devine aproape imediat repetitiv, experiența limitându-se strict la aceleași acțiuni repetitive, fără variație sau recompense care să încurajeze implicarea continuă a utilizatorilor.</w:t>
+      </w:r>
+    </w:p>
+    <w:p>
+      <w:pPr>
+        <w:spacing w:before="100" w:beforeAutospacing="1" w:after="100" w:afterAutospacing="1" w:line="240" w:lineRule="auto"/>
+        <w:rPr>
+          <w:rFonts w:ascii="Times New Roman" w:eastAsia="Times New Roman" w:hAnsi="Times New Roman" w:cs="Times New Roman"/>
+          <w:sz w:val="24"/>
+          <w:szCs w:val="24"/>
+        </w:rPr>
+      </w:pPr>
+      <w:r>
+        <w:rPr>
+          <w:rFonts w:ascii="Times New Roman" w:eastAsia="Times New Roman" w:hAnsi="Times New Roman" w:cs="Times New Roman"/>
+          <w:sz w:val="24"/>
+          <w:szCs w:val="24"/>
+        </w:rPr>
+        <w:t xml:space="preserve">Din analiza acestor platforme rezultă clar că repetitivitatea </w:t>
+      </w:r>
+      <w:proofErr w:type="spellStart"/>
+      <w:r>
+        <w:rPr>
+          <w:rFonts w:ascii="Times New Roman" w:eastAsia="Times New Roman" w:hAnsi="Times New Roman" w:cs="Times New Roman"/>
+          <w:sz w:val="24"/>
+          <w:szCs w:val="24"/>
+        </w:rPr>
+        <w:t>gameplay</w:t>
+      </w:r>
+      <w:proofErr w:type="spellEnd"/>
+      <w:r>
+        <w:rPr>
+          <w:rFonts w:ascii="Times New Roman" w:eastAsia="Times New Roman" w:hAnsi="Times New Roman" w:cs="Times New Roman"/>
+          <w:sz w:val="24"/>
+          <w:szCs w:val="24"/>
+        </w:rPr>
+        <w:t>-ului este o problemă comună și semnificativă, care afectează negativ interesul utilizatorilor în jocurile simple precum „X și Zero”. Prin urmare, dezvoltarea unei aplicații noi, care să preia această temă clasică, trebuie să pună accentul pe introducerea unor elemente care să diversifice experiența utilizatorilor, cum ar fi provocările zilnice, obiectivele progresive, recompensele virtuale și nivelurile variate de dificultate, toate acestea având rolul de a preveni apariția monotoniei și de a menține astfel interesul jucătorilor pe termen lung.</w:t>
+      </w:r>
+    </w:p>
+    <w:p>
+      <w:pPr>
+        <w:rPr>
+          <w:sz w:val="24"/>
+          <w:szCs w:val="24"/>
+        </w:rPr>
+      </w:pPr>
     </w:p>
     <w:sectPr>
-      <w:footerReference w:type="default" r:id="rId7"/>
+      <w:footerReference w:type="default" r:id="rId11"/>
       <w:pgSz w:w="12240" w:h="15840"/>
       <w:pgMar w:top="1134" w:right="567" w:bottom="1134" w:left="1134" w:header="709" w:footer="709" w:gutter="0"/>
       <w:cols w:space="708"/>
@@ -1428,7 +2051,6 @@
   <w:style w:type="character" w:default="1" w:styleId="DefaultParagraphFont">
     <w:name w:val="Default Paragraph Font"/>
     <w:uiPriority w:val="1"/>
-    <w:semiHidden/>
     <w:unhideWhenUsed/>
   </w:style>
   <w:style w:type="table" w:default="1" w:styleId="TableNormal">
@@ -1556,6 +2178,17 @@
     <w:rsid w:val="00D9712A"/>
     <w:rPr>
       <w:lang w:val="ro-RO"/>
+    </w:rPr>
+  </w:style>
+  <w:style w:type="character" w:styleId="Strong">
+    <w:name w:val="Strong"/>
+    <w:basedOn w:val="DefaultParagraphFont"/>
+    <w:uiPriority w:val="22"/>
+    <w:qFormat/>
+    <w:rsid w:val="00834EF3"/>
+    <w:rPr>
+      <w:b/>
+      <w:bCs/>
     </w:rPr>
   </w:style>
 </w:styles>
@@ -1820,4 +2453,16 @@
     </a:ext>
   </a:extLst>
 </a:theme>
+</file>
+
+<file path=customXml/item1.xml><?xml version="1.0" encoding="utf-8"?>
+<b:Sources xmlns:b="http://schemas.openxmlformats.org/officeDocument/2006/bibliography" xmlns="http://schemas.openxmlformats.org/officeDocument/2006/bibliography" SelectedStyle="\APASixthEditionOfficeOnline.xsl" StyleName="APA" Version="6"/>
+</file>
+
+<file path=customXml/itemProps1.xml><?xml version="1.0" encoding="utf-8"?>
+<ds:datastoreItem xmlns:ds="http://schemas.openxmlformats.org/officeDocument/2006/customXml" ds:itemID="{B6E0CA7C-CD69-459B-A504-8816E6D71B14}">
+  <ds:schemaRefs>
+    <ds:schemaRef ds:uri="http://schemas.openxmlformats.org/officeDocument/2006/bibliography"/>
+  </ds:schemaRefs>
+</ds:datastoreItem>
 </file>
</xml_diff>

<commit_message>
ziua a doua raport
</commit_message>
<xml_diff>
--- a/raport.docx
+++ b/raport.docx
@@ -596,16 +596,6 @@
     <w:p>
       <w:pPr>
         <w:spacing w:before="100" w:beforeAutospacing="1" w:after="100" w:afterAutospacing="1" w:line="240" w:lineRule="auto"/>
-        <w:rPr>
-          <w:rFonts w:ascii="Times New Roman" w:eastAsia="Times New Roman" w:hAnsi="Times New Roman" w:cs="Times New Roman"/>
-          <w:sz w:val="24"/>
-          <w:szCs w:val="24"/>
-        </w:rPr>
-      </w:pPr>
-    </w:p>
-    <w:p>
-      <w:pPr>
-        <w:spacing w:before="100" w:beforeAutospacing="1" w:after="100" w:afterAutospacing="1" w:line="240" w:lineRule="auto"/>
         <w:outlineLvl w:val="1"/>
         <w:rPr>
           <w:rFonts w:ascii="Times New Roman" w:eastAsia="Times New Roman" w:hAnsi="Times New Roman" w:cs="Times New Roman"/>
@@ -676,8 +666,10 @@
       <w:r>
         <w:rPr>
           <w:rFonts w:ascii="Times New Roman" w:eastAsia="Times New Roman" w:hAnsi="Times New Roman" w:cs="Times New Roman"/>
-          <w:sz w:val="24"/>
-          <w:szCs w:val="24"/>
+          <w:noProof/>
+          <w:sz w:val="24"/>
+          <w:szCs w:val="24"/>
+          <w:lang w:eastAsia="ro-RO"/>
         </w:rPr>
         <w:drawing>
           <wp:inline distT="0" distB="0" distL="0" distR="0">
@@ -834,8 +826,10 @@
       <w:r>
         <w:rPr>
           <w:rFonts w:ascii="Times New Roman" w:eastAsia="Times New Roman" w:hAnsi="Times New Roman" w:cs="Times New Roman"/>
-          <w:sz w:val="24"/>
-          <w:szCs w:val="24"/>
+          <w:noProof/>
+          <w:sz w:val="24"/>
+          <w:szCs w:val="24"/>
+          <w:lang w:eastAsia="ro-RO"/>
         </w:rPr>
         <w:drawing>
           <wp:inline distT="0" distB="0" distL="0" distR="0">
@@ -980,8 +974,10 @@
       <w:r>
         <w:rPr>
           <w:rFonts w:ascii="Times New Roman" w:eastAsia="Times New Roman" w:hAnsi="Times New Roman" w:cs="Times New Roman"/>
-          <w:sz w:val="24"/>
-          <w:szCs w:val="24"/>
+          <w:noProof/>
+          <w:sz w:val="24"/>
+          <w:szCs w:val="24"/>
+          <w:lang w:eastAsia="ro-RO"/>
         </w:rPr>
         <w:drawing>
           <wp:inline distT="0" distB="0" distL="0" distR="0">
@@ -1158,16 +1154,316 @@
     </w:p>
     <w:p>
       <w:pPr>
-        <w:rPr>
-          <w:sz w:val="24"/>
-          <w:szCs w:val="24"/>
-        </w:rPr>
-      </w:pPr>
+        <w:spacing w:before="100" w:beforeAutospacing="1" w:after="100" w:afterAutospacing="1" w:line="240" w:lineRule="auto"/>
+        <w:jc w:val="both"/>
+        <w:rPr>
+          <w:rFonts w:ascii="Times New Roman" w:eastAsia="Times New Roman" w:hAnsi="Times New Roman" w:cs="Times New Roman"/>
+          <w:sz w:val="24"/>
+          <w:szCs w:val="24"/>
+        </w:rPr>
+      </w:pPr>
+    </w:p>
+    <w:p>
+      <w:pPr>
+        <w:rPr>
+          <w:rFonts w:ascii="Times New Roman" w:eastAsia="Times New Roman" w:hAnsi="Times New Roman" w:cs="Times New Roman"/>
+          <w:sz w:val="24"/>
+          <w:szCs w:val="24"/>
+        </w:rPr>
+      </w:pPr>
+      <w:r>
+        <w:rPr>
+          <w:rFonts w:ascii="Times New Roman" w:eastAsia="Times New Roman" w:hAnsi="Times New Roman" w:cs="Times New Roman"/>
+          <w:sz w:val="24"/>
+          <w:szCs w:val="24"/>
+        </w:rPr>
+        <w:br w:type="page"/>
+      </w:r>
+    </w:p>
+    <w:p>
+      <w:pPr>
+        <w:spacing w:before="100" w:beforeAutospacing="1" w:after="100" w:afterAutospacing="1" w:line="240" w:lineRule="auto"/>
+        <w:outlineLvl w:val="1"/>
+        <w:rPr>
+          <w:rFonts w:ascii="Times New Roman" w:eastAsia="Times New Roman" w:hAnsi="Times New Roman" w:cs="Times New Roman"/>
+          <w:b/>
+          <w:bCs/>
+          <w:sz w:val="36"/>
+          <w:szCs w:val="36"/>
+          <w:vertAlign w:val="subscript"/>
+        </w:rPr>
+      </w:pPr>
+      <w:r>
+        <w:rPr>
+          <w:rFonts w:ascii="Times New Roman" w:eastAsia="Times New Roman" w:hAnsi="Times New Roman" w:cs="Times New Roman"/>
+          <w:b/>
+          <w:bCs/>
+          <w:sz w:val="36"/>
+          <w:szCs w:val="36"/>
+        </w:rPr>
+        <w:t>Ziua a doua - Github</w:t>
+      </w:r>
       <w:bookmarkStart w:id="0" w:name="_GoBack"/>
       <w:bookmarkEnd w:id="0"/>
     </w:p>
+    <w:p>
+      <w:pPr>
+        <w:spacing w:before="100" w:beforeAutospacing="1" w:after="100" w:afterAutospacing="1" w:line="240" w:lineRule="auto"/>
+        <w:jc w:val="both"/>
+        <w:rPr>
+          <w:rFonts w:ascii="Times New Roman" w:eastAsia="Times New Roman" w:hAnsi="Times New Roman" w:cs="Times New Roman"/>
+          <w:sz w:val="24"/>
+          <w:szCs w:val="24"/>
+        </w:rPr>
+      </w:pPr>
+      <w:r>
+        <w:t xml:space="preserve">În cadrul activității din această zi, s-au studiat elementele fundamentale ale utilizării platformei </w:t>
+      </w:r>
+      <w:proofErr w:type="spellStart"/>
+      <w:r>
+        <w:t>GitHub</w:t>
+      </w:r>
+      <w:proofErr w:type="spellEnd"/>
+      <w:r>
+        <w:t xml:space="preserve"> prin intermediul comenzilor </w:t>
+      </w:r>
+      <w:proofErr w:type="spellStart"/>
+      <w:r>
+        <w:t>Git</w:t>
+      </w:r>
+      <w:proofErr w:type="spellEnd"/>
+      <w:r>
+        <w:t xml:space="preserve">. S-a înțeles modul în care se inițializează un </w:t>
+      </w:r>
+      <w:proofErr w:type="spellStart"/>
+      <w:r>
+        <w:t>repository</w:t>
+      </w:r>
+      <w:proofErr w:type="spellEnd"/>
+      <w:r>
+        <w:t xml:space="preserve"> folosind comanda </w:t>
+      </w:r>
+      <w:proofErr w:type="spellStart"/>
+      <w:r>
+        <w:rPr>
+          <w:rStyle w:val="HTMLCode"/>
+          <w:rFonts w:eastAsiaTheme="minorHAnsi"/>
+        </w:rPr>
+        <w:t>git</w:t>
+      </w:r>
+      <w:proofErr w:type="spellEnd"/>
+      <w:r>
+        <w:rPr>
+          <w:rStyle w:val="HTMLCode"/>
+          <w:rFonts w:eastAsiaTheme="minorHAnsi"/>
+        </w:rPr>
+        <w:t xml:space="preserve"> </w:t>
+      </w:r>
+      <w:proofErr w:type="spellStart"/>
+      <w:r>
+        <w:rPr>
+          <w:rStyle w:val="HTMLCode"/>
+          <w:rFonts w:eastAsiaTheme="minorHAnsi"/>
+        </w:rPr>
+        <w:t>init</w:t>
+      </w:r>
+      <w:proofErr w:type="spellEnd"/>
+      <w:r>
+        <w:t xml:space="preserve">, cum se adaugă fișiere pentru a fi incluse într-un commit, cum se realizează un commit prin intermediul comenzii </w:t>
+      </w:r>
+      <w:proofErr w:type="spellStart"/>
+      <w:r>
+        <w:rPr>
+          <w:rStyle w:val="HTMLCode"/>
+          <w:rFonts w:eastAsiaTheme="minorHAnsi"/>
+        </w:rPr>
+        <w:t>git</w:t>
+      </w:r>
+      <w:proofErr w:type="spellEnd"/>
+      <w:r>
+        <w:rPr>
+          <w:rStyle w:val="HTMLCode"/>
+          <w:rFonts w:eastAsiaTheme="minorHAnsi"/>
+        </w:rPr>
+        <w:t xml:space="preserve"> commit -m "mesaj"</w:t>
+      </w:r>
+      <w:r>
+        <w:t xml:space="preserve"> și, în final, cum se sincronizează </w:t>
+      </w:r>
+      <w:proofErr w:type="spellStart"/>
+      <w:r>
+        <w:t>repository-ul</w:t>
+      </w:r>
+      <w:proofErr w:type="spellEnd"/>
+      <w:r>
+        <w:t xml:space="preserve"> local cu platforma </w:t>
+      </w:r>
+      <w:proofErr w:type="spellStart"/>
+      <w:r>
+        <w:t>GitHub</w:t>
+      </w:r>
+      <w:proofErr w:type="spellEnd"/>
+      <w:r>
+        <w:t xml:space="preserve"> utilizând comanda </w:t>
+      </w:r>
+      <w:proofErr w:type="spellStart"/>
+      <w:r>
+        <w:rPr>
+          <w:rStyle w:val="HTMLCode"/>
+          <w:rFonts w:eastAsiaTheme="minorHAnsi"/>
+        </w:rPr>
+        <w:t>git</w:t>
+      </w:r>
+      <w:proofErr w:type="spellEnd"/>
+      <w:r>
+        <w:rPr>
+          <w:rStyle w:val="HTMLCode"/>
+          <w:rFonts w:eastAsiaTheme="minorHAnsi"/>
+        </w:rPr>
+        <w:t xml:space="preserve"> </w:t>
+      </w:r>
+      <w:proofErr w:type="spellStart"/>
+      <w:r>
+        <w:rPr>
+          <w:rStyle w:val="HTMLCode"/>
+          <w:rFonts w:eastAsiaTheme="minorHAnsi"/>
+        </w:rPr>
+        <w:t>push</w:t>
+      </w:r>
+      <w:proofErr w:type="spellEnd"/>
+      <w:r>
+        <w:t>. Aceste concepte dobândite formează baza necesară pentru lucrul colaborativ și gestionarea eficientă a codului sursă în proiecte practice.</w:t>
+      </w:r>
+    </w:p>
+    <w:p>
+      <w:pPr>
+        <w:spacing w:before="100" w:beforeAutospacing="1" w:after="100" w:afterAutospacing="1" w:line="240" w:lineRule="auto"/>
+        <w:jc w:val="center"/>
+        <w:rPr>
+          <w:rFonts w:ascii="Times New Roman" w:eastAsia="Times New Roman" w:hAnsi="Times New Roman" w:cs="Times New Roman"/>
+          <w:sz w:val="24"/>
+          <w:szCs w:val="24"/>
+        </w:rPr>
+      </w:pPr>
+      <w:r>
+        <w:rPr>
+          <w:rFonts w:ascii="Times New Roman" w:eastAsia="Times New Roman" w:hAnsi="Times New Roman" w:cs="Times New Roman"/>
+          <w:sz w:val="24"/>
+          <w:szCs w:val="24"/>
+        </w:rPr>
+        <w:drawing>
+          <wp:inline distT="0" distB="0" distL="0" distR="0">
+            <wp:extent cx="5476875" cy="2978150"/>
+            <wp:effectExtent l="0" t="0" r="9525" b="0"/>
+            <wp:docPr id="6" name="Picture 6"/>
+            <wp:cNvGraphicFramePr>
+              <a:graphicFrameLocks xmlns:a="http://schemas.openxmlformats.org/drawingml/2006/main" noChangeAspect="1"/>
+            </wp:cNvGraphicFramePr>
+            <a:graphic xmlns:a="http://schemas.openxmlformats.org/drawingml/2006/main">
+              <a:graphicData uri="http://schemas.openxmlformats.org/drawingml/2006/picture">
+                <pic:pic xmlns:pic="http://schemas.openxmlformats.org/drawingml/2006/picture">
+                  <pic:nvPicPr>
+                    <pic:cNvPr id="1" name=""/>
+                    <pic:cNvPicPr/>
+                  </pic:nvPicPr>
+                  <pic:blipFill>
+                    <a:blip r:embed="rId11">
+                      <a:extLst>
+                        <a:ext uri="{28A0092B-C50C-407E-A947-70E740481C1C}">
+                          <a14:useLocalDpi xmlns:a14="http://schemas.microsoft.com/office/drawing/2010/main" val="0"/>
+                        </a:ext>
+                      </a:extLst>
+                    </a:blip>
+                    <a:stretch>
+                      <a:fillRect/>
+                    </a:stretch>
+                  </pic:blipFill>
+                  <pic:spPr>
+                    <a:xfrm>
+                      <a:off x="0" y="0"/>
+                      <a:ext cx="5476875" cy="2978150"/>
+                    </a:xfrm>
+                    <a:prstGeom prst="rect">
+                      <a:avLst/>
+                    </a:prstGeom>
+                  </pic:spPr>
+                </pic:pic>
+              </a:graphicData>
+            </a:graphic>
+          </wp:inline>
+        </w:drawing>
+      </w:r>
+    </w:p>
+    <w:p>
+      <w:pPr>
+        <w:jc w:val="both"/>
+        <w:rPr>
+          <w:sz w:val="24"/>
+          <w:szCs w:val="24"/>
+        </w:rPr>
+      </w:pPr>
+      <w:r>
+        <w:t xml:space="preserve">În cadrul lecției, studentul a aplicat cunoștințele despre </w:t>
+      </w:r>
+      <w:proofErr w:type="spellStart"/>
+      <w:r>
+        <w:t>Git</w:t>
+      </w:r>
+      <w:proofErr w:type="spellEnd"/>
+      <w:r>
+        <w:t xml:space="preserve"> și </w:t>
+      </w:r>
+      <w:proofErr w:type="spellStart"/>
+      <w:r>
+        <w:t>GitHub</w:t>
+      </w:r>
+      <w:proofErr w:type="spellEnd"/>
+      <w:r>
+        <w:t xml:space="preserve"> prin realizarea mai multor </w:t>
+      </w:r>
+      <w:proofErr w:type="spellStart"/>
+      <w:r>
+        <w:t>commituri</w:t>
+      </w:r>
+      <w:proofErr w:type="spellEnd"/>
+      <w:r>
+        <w:t xml:space="preserve"> care reflectă etapele dezvoltării unei aplicații. Au fost inițializate </w:t>
+      </w:r>
+      <w:proofErr w:type="spellStart"/>
+      <w:r>
+        <w:t>repository-ul</w:t>
+      </w:r>
+      <w:proofErr w:type="spellEnd"/>
+      <w:r>
+        <w:t xml:space="preserve"> și conexiunea cu </w:t>
+      </w:r>
+      <w:proofErr w:type="spellStart"/>
+      <w:r>
+        <w:t>GitHub</w:t>
+      </w:r>
+      <w:proofErr w:type="spellEnd"/>
+      <w:r>
+        <w:t xml:space="preserve">, apoi au fost implementate funcționalități precum grila 3x3, alternarea tururilor și verificarea condițiilor de câștig pe linii, coloane și diagonale. Aceste </w:t>
+      </w:r>
+      <w:proofErr w:type="spellStart"/>
+      <w:r>
+        <w:t>commituri</w:t>
+      </w:r>
+      <w:proofErr w:type="spellEnd"/>
+      <w:r>
+        <w:t xml:space="preserve"> demonstrează o înțelegere practică a comenzilor </w:t>
+      </w:r>
+      <w:proofErr w:type="spellStart"/>
+      <w:r>
+        <w:t>Git</w:t>
+      </w:r>
+      <w:proofErr w:type="spellEnd"/>
+      <w:r>
+        <w:t xml:space="preserve"> și o organizare logică a progresului proiectului.</w:t>
+      </w:r>
+    </w:p>
     <w:sectPr>
-      <w:footerReference w:type="default" r:id="rId11"/>
+      <w:footerReference w:type="default" r:id="rId12"/>
       <w:pgSz w:w="12240" w:h="15840"/>
       <w:pgMar w:top="1134" w:right="567" w:bottom="1134" w:left="1134" w:header="709" w:footer="709" w:gutter="0"/>
       <w:cols w:space="708"/>
@@ -2228,6 +2524,50 @@
       <w:bCs/>
     </w:rPr>
   </w:style>
+  <w:style w:type="paragraph" w:styleId="BalloonText">
+    <w:name w:val="Balloon Text"/>
+    <w:basedOn w:val="Normal"/>
+    <w:link w:val="BalloonTextChar"/>
+    <w:uiPriority w:val="99"/>
+    <w:semiHidden/>
+    <w:unhideWhenUsed/>
+    <w:rsid w:val="00FA362D"/>
+    <w:pPr>
+      <w:spacing w:after="0" w:line="240" w:lineRule="auto"/>
+    </w:pPr>
+    <w:rPr>
+      <w:rFonts w:ascii="Segoe UI" w:hAnsi="Segoe UI" w:cs="Segoe UI"/>
+      <w:sz w:val="18"/>
+      <w:szCs w:val="18"/>
+    </w:rPr>
+  </w:style>
+  <w:style w:type="character" w:customStyle="1" w:styleId="BalloonTextChar">
+    <w:name w:val="Balloon Text Char"/>
+    <w:basedOn w:val="DefaultParagraphFont"/>
+    <w:link w:val="BalloonText"/>
+    <w:uiPriority w:val="99"/>
+    <w:semiHidden/>
+    <w:rsid w:val="00FA362D"/>
+    <w:rPr>
+      <w:rFonts w:ascii="Segoe UI" w:hAnsi="Segoe UI" w:cs="Segoe UI"/>
+      <w:sz w:val="18"/>
+      <w:szCs w:val="18"/>
+      <w:lang w:val="ro-RO"/>
+    </w:rPr>
+  </w:style>
+  <w:style w:type="character" w:styleId="HTMLCode">
+    <w:name w:val="HTML Code"/>
+    <w:basedOn w:val="DefaultParagraphFont"/>
+    <w:uiPriority w:val="99"/>
+    <w:semiHidden/>
+    <w:unhideWhenUsed/>
+    <w:rsid w:val="00FA362D"/>
+    <w:rPr>
+      <w:rFonts w:ascii="Courier New" w:eastAsia="Times New Roman" w:hAnsi="Courier New" w:cs="Courier New"/>
+      <w:sz w:val="20"/>
+      <w:szCs w:val="20"/>
+    </w:rPr>
+  </w:style>
 </w:styles>
 </file>
 
@@ -2497,7 +2837,7 @@
 </file>
 
 <file path=customXml/itemProps1.xml><?xml version="1.0" encoding="utf-8"?>
-<ds:datastoreItem xmlns:ds="http://schemas.openxmlformats.org/officeDocument/2006/customXml" ds:itemID="{1DC2E84B-B3C0-4A55-BEDA-1F7D4089471C}">
+<ds:datastoreItem xmlns:ds="http://schemas.openxmlformats.org/officeDocument/2006/customXml" ds:itemID="{E443FBD8-7634-4058-9B99-2F91A31F8707}">
   <ds:schemaRefs>
     <ds:schemaRef ds:uri="http://schemas.openxmlformats.org/officeDocument/2006/bibliography"/>
   </ds:schemaRefs>

</xml_diff>

<commit_message>
fade in bug fix
</commit_message>
<xml_diff>
--- a/raport.docx
+++ b/raport.docx
@@ -361,31 +361,7 @@
           <w:szCs w:val="24"/>
         </w:rPr>
         <w:br/>
-        <w:t xml:space="preserve"> </w:t>
-      </w:r>
-      <w:proofErr w:type="spellStart"/>
-      <w:r>
-        <w:rPr>
-          <w:rFonts w:ascii="Cambria" w:eastAsia="Times New Roman" w:hAnsi="Cambria" w:cs="Times New Roman"/>
-          <w:b/>
-          <w:bCs/>
-          <w:color w:val="000000"/>
-          <w:sz w:val="24"/>
-          <w:szCs w:val="24"/>
-        </w:rPr>
-        <w:t>Grigoriev</w:t>
-      </w:r>
-      <w:proofErr w:type="spellEnd"/>
-      <w:r>
-        <w:rPr>
-          <w:rFonts w:ascii="Cambria" w:eastAsia="Times New Roman" w:hAnsi="Cambria" w:cs="Times New Roman"/>
-          <w:b/>
-          <w:bCs/>
-          <w:color w:val="000000"/>
-          <w:sz w:val="24"/>
-          <w:szCs w:val="24"/>
-        </w:rPr>
-        <w:t xml:space="preserve"> Artur, gr.PAPP-241</w:t>
+        <w:t xml:space="preserve"> Grigoriev Artur, gr.PAPP-241</w:t>
       </w:r>
     </w:p>
     <w:p>
@@ -421,6 +397,8 @@
       <w:pPr>
         <w:pStyle w:val="Heading2"/>
       </w:pPr>
+      <w:bookmarkStart w:id="0" w:name="_GoBack"/>
+      <w:bookmarkEnd w:id="0"/>
       <w:r>
         <w:t>Analiza temei „X și Zero”</w:t>
       </w:r>
@@ -464,25 +442,7 @@
           <w:sz w:val="24"/>
           <w:szCs w:val="24"/>
         </w:rPr>
-        <w:t xml:space="preserve">Jocul „X și Zero” poate fi încadrat într-un context digital modern dominat de numeroase aplicații care încearcă să capteze atenția utilizatorului și să-l păstreze implicat cât mai mult timp. În acest mediu competitiv, o simplă implementare a regulilor clasice nu mai este suficientă pentru a genera o audiență stabilă și loială. În acest sens, o problemă importantă identificată în cazul jocului „X și Zero” este caracterul repetitiv al </w:t>
-      </w:r>
-      <w:proofErr w:type="spellStart"/>
-      <w:r>
-        <w:rPr>
-          <w:rFonts w:ascii="Times New Roman" w:eastAsia="Times New Roman" w:hAnsi="Times New Roman" w:cs="Times New Roman"/>
-          <w:sz w:val="24"/>
-          <w:szCs w:val="24"/>
-        </w:rPr>
-        <w:t>gameplay</w:t>
-      </w:r>
-      <w:proofErr w:type="spellEnd"/>
-      <w:r>
-        <w:rPr>
-          <w:rFonts w:ascii="Times New Roman" w:eastAsia="Times New Roman" w:hAnsi="Times New Roman" w:cs="Times New Roman"/>
-          <w:sz w:val="24"/>
-          <w:szCs w:val="24"/>
-        </w:rPr>
-        <w:t>-ului care, în lipsa unor mecanisme suplimentare, conduce rapid la plictiseală și, ulterior, la abandonarea aplicației.</w:t>
+        <w:t>Jocul „X și Zero” poate fi încadrat într-un context digital modern dominat de numeroase aplicații care încearcă să capteze atenția utilizatorului și să-l păstreze implicat cât mai mult timp. În acest mediu competitiv, o simplă implementare a regulilor clasice nu mai este suficientă pentru a genera o audiență stabilă și loială. În acest sens, o problemă importantă identificată în cazul jocului „X și Zero” este caracterul repetitiv al gameplay-ului care, în lipsa unor mecanisme suplimentare, conduce rapid la plictiseală și, ulterior, la abandonarea aplicației.</w:t>
       </w:r>
     </w:p>
     <w:p>
@@ -545,29 +505,8 @@
       <w:pPr>
         <w:pStyle w:val="Heading2"/>
       </w:pPr>
-      <w:proofErr w:type="spellStart"/>
-      <w:r>
-        <w:t>Analiza</w:t>
-      </w:r>
-      <w:proofErr w:type="spellEnd"/>
-      <w:r>
-        <w:t xml:space="preserve"> </w:t>
-      </w:r>
-      <w:proofErr w:type="spellStart"/>
-      <w:r>
-        <w:t>comparativă</w:t>
-      </w:r>
-      <w:proofErr w:type="spellEnd"/>
-      <w:r>
-        <w:t xml:space="preserve"> a </w:t>
-      </w:r>
-      <w:proofErr w:type="spellStart"/>
-      <w:r>
-        <w:t>trei</w:t>
-      </w:r>
-      <w:proofErr w:type="spellEnd"/>
-      <w:r>
-        <w:t xml:space="preserve"> platforme existente</w:t>
+      <w:r>
+        <w:t>Analiza comparativă a trei platforme existente</w:t>
       </w:r>
     </w:p>
     <w:p>
@@ -586,25 +525,7 @@
           <w:sz w:val="24"/>
           <w:szCs w:val="24"/>
         </w:rPr>
-        <w:t xml:space="preserve">Pentru a înțelege mai bine oportunitățile și capcanele implementării temei „X și Zero”, este necesară o analiză detaliată a unor aplicații deja existente, identificând atât punctele lor forte, cât și slăbiciunile lor semnificative, în special cele legate de repetitivitatea </w:t>
-      </w:r>
-      <w:proofErr w:type="spellStart"/>
-      <w:r>
-        <w:rPr>
-          <w:rFonts w:ascii="Times New Roman" w:eastAsia="Times New Roman" w:hAnsi="Times New Roman" w:cs="Times New Roman"/>
-          <w:sz w:val="24"/>
-          <w:szCs w:val="24"/>
-        </w:rPr>
-        <w:t>gameplay</w:t>
-      </w:r>
-      <w:proofErr w:type="spellEnd"/>
-      <w:r>
-        <w:rPr>
-          <w:rFonts w:ascii="Times New Roman" w:eastAsia="Times New Roman" w:hAnsi="Times New Roman" w:cs="Times New Roman"/>
-          <w:sz w:val="24"/>
-          <w:szCs w:val="24"/>
-        </w:rPr>
-        <w:t>-ului.</w:t>
+        <w:t>Pentru a înțelege mai bine oportunitățile și capcanele implementării temei „X și Zero”, este necesară o analiză detaliată a unor aplicații deja existente, identificând atât punctele lor forte, cât și slăbiciunile lor semnificative, în special cele legate de repetitivitatea gameplay-ului.</w:t>
       </w:r>
     </w:p>
     <w:p>
@@ -694,51 +615,7 @@
           <w:sz w:val="24"/>
           <w:szCs w:val="24"/>
         </w:rPr>
-        <w:t xml:space="preserve">„Tic Tac </w:t>
-      </w:r>
-      <w:proofErr w:type="spellStart"/>
-      <w:r>
-        <w:rPr>
-          <w:rFonts w:ascii="Times New Roman" w:eastAsia="Times New Roman" w:hAnsi="Times New Roman" w:cs="Times New Roman"/>
-          <w:b/>
-          <w:bCs/>
-          <w:sz w:val="24"/>
-          <w:szCs w:val="24"/>
-        </w:rPr>
-        <w:t>Toe</w:t>
-      </w:r>
-      <w:proofErr w:type="spellEnd"/>
-      <w:r>
-        <w:rPr>
-          <w:rFonts w:ascii="Times New Roman" w:eastAsia="Times New Roman" w:hAnsi="Times New Roman" w:cs="Times New Roman"/>
-          <w:b/>
-          <w:bCs/>
-          <w:sz w:val="24"/>
-          <w:szCs w:val="24"/>
-        </w:rPr>
-        <w:t xml:space="preserve"> </w:t>
-      </w:r>
-      <w:proofErr w:type="spellStart"/>
-      <w:r>
-        <w:rPr>
-          <w:rFonts w:ascii="Times New Roman" w:eastAsia="Times New Roman" w:hAnsi="Times New Roman" w:cs="Times New Roman"/>
-          <w:b/>
-          <w:bCs/>
-          <w:sz w:val="24"/>
-          <w:szCs w:val="24"/>
-        </w:rPr>
-        <w:t>Glow</w:t>
-      </w:r>
-      <w:proofErr w:type="spellEnd"/>
-      <w:r>
-        <w:rPr>
-          <w:rFonts w:ascii="Times New Roman" w:eastAsia="Times New Roman" w:hAnsi="Times New Roman" w:cs="Times New Roman"/>
-          <w:b/>
-          <w:bCs/>
-          <w:sz w:val="24"/>
-          <w:szCs w:val="24"/>
-        </w:rPr>
-        <w:t>”</w:t>
+        <w:t>„Tic Tac Toe Glow”</w:t>
       </w:r>
       <w:r>
         <w:rPr>
@@ -854,55 +731,15 @@
           <w:sz w:val="24"/>
           <w:szCs w:val="24"/>
         </w:rPr>
-        <w:t xml:space="preserve">„Tic Tac </w:t>
-      </w:r>
-      <w:proofErr w:type="spellStart"/>
-      <w:r>
-        <w:rPr>
-          <w:rFonts w:ascii="Times New Roman" w:eastAsia="Times New Roman" w:hAnsi="Times New Roman" w:cs="Times New Roman"/>
-          <w:b/>
-          <w:bCs/>
-          <w:sz w:val="24"/>
-          <w:szCs w:val="24"/>
-        </w:rPr>
-        <w:t>Toe</w:t>
-      </w:r>
-      <w:proofErr w:type="spellEnd"/>
-      <w:r>
-        <w:rPr>
-          <w:rFonts w:ascii="Times New Roman" w:eastAsia="Times New Roman" w:hAnsi="Times New Roman" w:cs="Times New Roman"/>
-          <w:b/>
-          <w:bCs/>
-          <w:sz w:val="24"/>
-          <w:szCs w:val="24"/>
-        </w:rPr>
-        <w:t xml:space="preserve"> Online” (BYRIL)</w:t>
-      </w:r>
-      <w:r>
-        <w:rPr>
-          <w:rFonts w:ascii="Times New Roman" w:eastAsia="Times New Roman" w:hAnsi="Times New Roman" w:cs="Times New Roman"/>
-          <w:sz w:val="24"/>
-          <w:szCs w:val="24"/>
-        </w:rPr>
-        <w:t xml:space="preserve">, se remarcă prin claritatea regulilor și prin simplitatea interfeței. Deși este atractivă prin aspectul său minimalist și prin clasamentele existente, jocul nu oferă suficiente elemente care să evite instalarea monotoniei. </w:t>
-      </w:r>
-      <w:proofErr w:type="spellStart"/>
-      <w:r>
-        <w:rPr>
-          <w:rFonts w:ascii="Times New Roman" w:eastAsia="Times New Roman" w:hAnsi="Times New Roman" w:cs="Times New Roman"/>
-          <w:sz w:val="24"/>
-          <w:szCs w:val="24"/>
-        </w:rPr>
-        <w:t>Gameplay-ul</w:t>
-      </w:r>
-      <w:proofErr w:type="spellEnd"/>
-      <w:r>
-        <w:rPr>
-          <w:rFonts w:ascii="Times New Roman" w:eastAsia="Times New Roman" w:hAnsi="Times New Roman" w:cs="Times New Roman"/>
-          <w:sz w:val="24"/>
-          <w:szCs w:val="24"/>
-        </w:rPr>
-        <w:t xml:space="preserve"> devine repetitiv rapid, întrucât fiecare partidă este similară celei precedente, fără elemente distincte sau surprize care să susțină interesul utilizatorilor în timp. Lipsa recompenselor, provocărilor tematice sau elementelor de progresie contribuie și ea la diminuarea implicării pe termen lung.</w:t>
+        <w:t>„Tic Tac Toe Online” (BYRIL)</w:t>
+      </w:r>
+      <w:r>
+        <w:rPr>
+          <w:rFonts w:ascii="Times New Roman" w:eastAsia="Times New Roman" w:hAnsi="Times New Roman" w:cs="Times New Roman"/>
+          <w:sz w:val="24"/>
+          <w:szCs w:val="24"/>
+        </w:rPr>
+        <w:t>, se remarcă prin claritatea regulilor și prin simplitatea interfeței. Deși este atractivă prin aspectul său minimalist și prin clasamentele existente, jocul nu oferă suficiente elemente care să evite instalarea monotoniei. Gameplay-ul devine repetitiv rapid, întrucât fiecare partidă este similară celei precedente, fără elemente distincte sau surprize care să susțină interesul utilizatorilor în timp. Lipsa recompenselor, provocărilor tematice sau elementelor de progresie contribuie și ea la diminuarea implicării pe termen lung.</w:t>
       </w:r>
     </w:p>
     <w:p>
@@ -1002,55 +839,15 @@
           <w:sz w:val="24"/>
           <w:szCs w:val="24"/>
         </w:rPr>
-        <w:t xml:space="preserve">„Google Tic Tac </w:t>
-      </w:r>
-      <w:proofErr w:type="spellStart"/>
-      <w:r>
-        <w:rPr>
-          <w:rFonts w:ascii="Times New Roman" w:eastAsia="Times New Roman" w:hAnsi="Times New Roman" w:cs="Times New Roman"/>
-          <w:b/>
-          <w:bCs/>
-          <w:sz w:val="24"/>
-          <w:szCs w:val="24"/>
-        </w:rPr>
-        <w:t>Toe</w:t>
-      </w:r>
-      <w:proofErr w:type="spellEnd"/>
-      <w:r>
-        <w:rPr>
-          <w:rFonts w:ascii="Times New Roman" w:eastAsia="Times New Roman" w:hAnsi="Times New Roman" w:cs="Times New Roman"/>
-          <w:b/>
-          <w:bCs/>
-          <w:sz w:val="24"/>
-          <w:szCs w:val="24"/>
-        </w:rPr>
-        <w:t>”</w:t>
-      </w:r>
-      <w:r>
-        <w:rPr>
-          <w:rFonts w:ascii="Times New Roman" w:eastAsia="Times New Roman" w:hAnsi="Times New Roman" w:cs="Times New Roman"/>
-          <w:sz w:val="24"/>
-          <w:szCs w:val="24"/>
-        </w:rPr>
-        <w:t xml:space="preserve">, integrată direct în motorul de căutare Google. Acest joc beneficiază de o accesibilitate remarcabilă și de o interfață extrem de simplă și intuitivă, aspect care îl face atractiv pentru utilizatorii ocazionali. Cu toate acestea, tocmai această simplitate extremă generează o problemă majoră: </w:t>
-      </w:r>
-      <w:proofErr w:type="spellStart"/>
-      <w:r>
-        <w:rPr>
-          <w:rFonts w:ascii="Times New Roman" w:eastAsia="Times New Roman" w:hAnsi="Times New Roman" w:cs="Times New Roman"/>
-          <w:sz w:val="24"/>
-          <w:szCs w:val="24"/>
-        </w:rPr>
-        <w:t>gameplay-ul</w:t>
-      </w:r>
-      <w:proofErr w:type="spellEnd"/>
-      <w:r>
-        <w:rPr>
-          <w:rFonts w:ascii="Times New Roman" w:eastAsia="Times New Roman" w:hAnsi="Times New Roman" w:cs="Times New Roman"/>
-          <w:sz w:val="24"/>
-          <w:szCs w:val="24"/>
-        </w:rPr>
-        <w:t xml:space="preserve"> devine aproape imediat repetitiv, experiența limitându-se strict la aceleași acțiuni repetitive, fără variație sau recompense care să încurajeze implicarea continuă a utilizatorilor.</w:t>
+        <w:t>„Google Tic Tac Toe”</w:t>
+      </w:r>
+      <w:r>
+        <w:rPr>
+          <w:rFonts w:ascii="Times New Roman" w:eastAsia="Times New Roman" w:hAnsi="Times New Roman" w:cs="Times New Roman"/>
+          <w:sz w:val="24"/>
+          <w:szCs w:val="24"/>
+        </w:rPr>
+        <w:t>, integrată direct în motorul de căutare Google. Acest joc beneficiază de o accesibilitate remarcabilă și de o interfață extrem de simplă și intuitivă, aspect care îl face atractiv pentru utilizatorii ocazionali. Cu toate acestea, tocmai această simplitate extremă generează o problemă majoră: gameplay-ul devine aproape imediat repetitiv, experiența limitându-se strict la aceleași acțiuni repetitive, fără variație sau recompense care să încurajeze implicarea continuă a utilizatorilor.</w:t>
       </w:r>
     </w:p>
     <w:p>
@@ -1069,25 +866,7 @@
           <w:sz w:val="24"/>
           <w:szCs w:val="24"/>
         </w:rPr>
-        <w:t xml:space="preserve">Din analiza acestor platforme rezultă clar că repetitivitatea </w:t>
-      </w:r>
-      <w:proofErr w:type="spellStart"/>
-      <w:r>
-        <w:rPr>
-          <w:rFonts w:ascii="Times New Roman" w:eastAsia="Times New Roman" w:hAnsi="Times New Roman" w:cs="Times New Roman"/>
-          <w:sz w:val="24"/>
-          <w:szCs w:val="24"/>
-        </w:rPr>
-        <w:t>gameplay</w:t>
-      </w:r>
-      <w:proofErr w:type="spellEnd"/>
-      <w:r>
-        <w:rPr>
-          <w:rFonts w:ascii="Times New Roman" w:eastAsia="Times New Roman" w:hAnsi="Times New Roman" w:cs="Times New Roman"/>
-          <w:sz w:val="24"/>
-          <w:szCs w:val="24"/>
-        </w:rPr>
-        <w:t>-ului este o problemă comună și semnificativă, care afectează negativ interesul utilizatorilor în jocurile simple precum „X și Zero”. Prin urmare, dezvoltarea unei aplicații noi, care să preia această temă clasică, trebuie să pună accentul pe introducerea unor elemente care să diversifice experiența utilizatorilor, cum ar fi</w:t>
+        <w:t>Din analiza acestor platforme rezultă clar că repetitivitatea gameplay-ului este o problemă comună și semnificativă, care afectează negativ interesul utilizatorilor în jocurile simple precum „X și Zero”. Prin urmare, dezvoltarea unei aplicații noi, care să preia această temă clasică, trebuie să pună accentul pe introducerea unor elemente care să diversifice experiența utilizatorilor, cum ar fi</w:t>
       </w:r>
       <w:r>
         <w:rPr>
@@ -1169,8 +948,6 @@
       <w:r>
         <w:t xml:space="preserve"> - Github</w:t>
       </w:r>
-      <w:bookmarkStart w:id="0" w:name="_GoBack"/>
-      <w:bookmarkEnd w:id="0"/>
     </w:p>
     <w:p>
       <w:pPr>
@@ -1183,120 +960,35 @@
         </w:rPr>
       </w:pPr>
       <w:r>
-        <w:t xml:space="preserve">În cadrul activității din această zi, s-au studiat elementele fundamentale ale utilizării platformei </w:t>
-      </w:r>
-      <w:proofErr w:type="spellStart"/>
-      <w:r>
-        <w:t>GitHub</w:t>
-      </w:r>
-      <w:proofErr w:type="spellEnd"/>
-      <w:r>
-        <w:t xml:space="preserve"> prin intermediul comenzilor </w:t>
-      </w:r>
-      <w:proofErr w:type="spellStart"/>
-      <w:r>
-        <w:t>Git</w:t>
-      </w:r>
-      <w:proofErr w:type="spellEnd"/>
-      <w:r>
-        <w:t xml:space="preserve">. S-a înțeles modul în care se inițializează un </w:t>
-      </w:r>
-      <w:proofErr w:type="spellStart"/>
-      <w:r>
-        <w:t>repository</w:t>
-      </w:r>
-      <w:proofErr w:type="spellEnd"/>
-      <w:r>
-        <w:t xml:space="preserve"> folosind comanda </w:t>
-      </w:r>
-      <w:proofErr w:type="spellStart"/>
+        <w:t xml:space="preserve">În cadrul activității din această zi, s-au studiat elementele fundamentale ale utilizării platformei GitHub prin intermediul comenzilor Git. S-a înțeles modul în care se inițializează un repository folosind comanda </w:t>
+      </w:r>
       <w:r>
         <w:rPr>
           <w:rStyle w:val="HTMLCode"/>
           <w:rFonts w:eastAsiaTheme="minorHAnsi"/>
         </w:rPr>
-        <w:t>git</w:t>
-      </w:r>
-      <w:proofErr w:type="spellEnd"/>
+        <w:t>git init</w:t>
+      </w:r>
+      <w:r>
+        <w:t xml:space="preserve">, cum se adaugă fișiere pentru a fi incluse într-un commit, cum se realizează un commit prin intermediul comenzii </w:t>
+      </w:r>
       <w:r>
         <w:rPr>
           <w:rStyle w:val="HTMLCode"/>
           <w:rFonts w:eastAsiaTheme="minorHAnsi"/>
         </w:rPr>
-        <w:t xml:space="preserve"> </w:t>
-      </w:r>
-      <w:proofErr w:type="spellStart"/>
+        <w:t>git commit -m "mesaj"</w:t>
+      </w:r>
+      <w:r>
+        <w:t xml:space="preserve"> și, în final, cum se sincronizează repository-ul local cu platforma GitHub utilizând comanda </w:t>
+      </w:r>
       <w:r>
         <w:rPr>
           <w:rStyle w:val="HTMLCode"/>
           <w:rFonts w:eastAsiaTheme="minorHAnsi"/>
         </w:rPr>
-        <w:t>init</w:t>
-      </w:r>
-      <w:proofErr w:type="spellEnd"/>
-      <w:r>
-        <w:t xml:space="preserve">, cum se adaugă fișiere pentru a fi incluse într-un commit, cum se realizează un commit prin intermediul comenzii </w:t>
-      </w:r>
-      <w:proofErr w:type="spellStart"/>
-      <w:r>
-        <w:rPr>
-          <w:rStyle w:val="HTMLCode"/>
-          <w:rFonts w:eastAsiaTheme="minorHAnsi"/>
-        </w:rPr>
-        <w:t>git</w:t>
-      </w:r>
-      <w:proofErr w:type="spellEnd"/>
-      <w:r>
-        <w:rPr>
-          <w:rStyle w:val="HTMLCode"/>
-          <w:rFonts w:eastAsiaTheme="minorHAnsi"/>
-        </w:rPr>
-        <w:t xml:space="preserve"> commit -m "mesaj"</w:t>
-      </w:r>
-      <w:r>
-        <w:t xml:space="preserve"> și, în final, cum se sincronizează </w:t>
-      </w:r>
-      <w:proofErr w:type="spellStart"/>
-      <w:r>
-        <w:t>repository-ul</w:t>
-      </w:r>
-      <w:proofErr w:type="spellEnd"/>
-      <w:r>
-        <w:t xml:space="preserve"> local cu platforma </w:t>
-      </w:r>
-      <w:proofErr w:type="spellStart"/>
-      <w:r>
-        <w:t>GitHub</w:t>
-      </w:r>
-      <w:proofErr w:type="spellEnd"/>
-      <w:r>
-        <w:t xml:space="preserve"> utilizând comanda </w:t>
-      </w:r>
-      <w:proofErr w:type="spellStart"/>
-      <w:r>
-        <w:rPr>
-          <w:rStyle w:val="HTMLCode"/>
-          <w:rFonts w:eastAsiaTheme="minorHAnsi"/>
-        </w:rPr>
-        <w:t>git</w:t>
-      </w:r>
-      <w:proofErr w:type="spellEnd"/>
-      <w:r>
-        <w:rPr>
-          <w:rStyle w:val="HTMLCode"/>
-          <w:rFonts w:eastAsiaTheme="minorHAnsi"/>
-        </w:rPr>
-        <w:t xml:space="preserve"> </w:t>
-      </w:r>
-      <w:proofErr w:type="spellStart"/>
-      <w:r>
-        <w:rPr>
-          <w:rStyle w:val="HTMLCode"/>
-          <w:rFonts w:eastAsiaTheme="minorHAnsi"/>
-        </w:rPr>
-        <w:t>push</w:t>
-      </w:r>
-      <w:proofErr w:type="spellEnd"/>
+        <w:t>git push</w:t>
+      </w:r>
       <w:r>
         <w:t>. Aceste concepte dobândite formează baza necesară pentru lucrul colaborativ și gestionarea eficientă a codului sursă în proiecte practice.</w:t>
       </w:r>
@@ -1369,69 +1061,17 @@
         </w:rPr>
       </w:pPr>
       <w:r>
-        <w:t xml:space="preserve">În cadrul lecției, studentul a aplicat cunoștințele despre </w:t>
-      </w:r>
-      <w:proofErr w:type="spellStart"/>
-      <w:r>
-        <w:t>Git</w:t>
-      </w:r>
-      <w:proofErr w:type="spellEnd"/>
-      <w:r>
-        <w:t xml:space="preserve"> și </w:t>
-      </w:r>
-      <w:proofErr w:type="spellStart"/>
-      <w:r>
-        <w:t>GitHub</w:t>
-      </w:r>
-      <w:proofErr w:type="spellEnd"/>
-      <w:r>
-        <w:t xml:space="preserve"> prin realizarea mai multor </w:t>
-      </w:r>
-      <w:proofErr w:type="spellStart"/>
-      <w:r>
-        <w:t>commituri</w:t>
-      </w:r>
-      <w:proofErr w:type="spellEnd"/>
-      <w:r>
-        <w:t xml:space="preserve"> care reflectă etapele dezvoltării </w:t>
+        <w:t xml:space="preserve">În cadrul lecției, studentul a aplicat cunoștințele despre Git și GitHub prin realizarea mai multor commituri care reflectă etapele dezvoltării </w:t>
       </w:r>
       <w:r>
         <w:t>aplicației mele</w:t>
       </w:r>
       <w:r>
-        <w:t xml:space="preserve">. Au fost inițializate </w:t>
-      </w:r>
-      <w:proofErr w:type="spellStart"/>
-      <w:r>
-        <w:t>repository-ul</w:t>
-      </w:r>
-      <w:proofErr w:type="spellEnd"/>
-      <w:r>
-        <w:t xml:space="preserve"> și conexiunea cu </w:t>
-      </w:r>
-      <w:proofErr w:type="spellStart"/>
-      <w:r>
-        <w:t>GitHub</w:t>
-      </w:r>
-      <w:proofErr w:type="spellEnd"/>
-      <w:r>
-        <w:t xml:space="preserve">, apoi au fost implementate funcționalități precum grila 3x3, alternarea tururilor și verificarea condițiilor de câștig pe linii, coloane și diagonale. Aceste </w:t>
-      </w:r>
-      <w:proofErr w:type="spellStart"/>
-      <w:r>
-        <w:t>commituri</w:t>
-      </w:r>
-      <w:proofErr w:type="spellEnd"/>
-      <w:r>
-        <w:t xml:space="preserve"> demonstrează o înțelegere practică a comenzilor </w:t>
-      </w:r>
-      <w:proofErr w:type="spellStart"/>
-      <w:r>
-        <w:t>Git</w:t>
-      </w:r>
-      <w:proofErr w:type="spellEnd"/>
-      <w:r>
-        <w:t xml:space="preserve"> și o organizare logică a progresului proiectului.</w:t>
+        <w:t xml:space="preserve">. Au fost inițializate repository-ul și conexiunea cu GitHub, apoi au fost implementate </w:t>
+      </w:r>
+      <w:r>
+        <w:lastRenderedPageBreak/>
+        <w:t>funcționalități precum grila 3x3, alternarea tururilor și verificarea condițiilor de câștig pe linii, coloane și diagonale. Aceste commituri demonstrează o înțelegere practică a comenzilor Git și o organizare logică a progresului proiectului.</w:t>
       </w:r>
     </w:p>
     <w:sectPr>
@@ -1504,7 +1144,7 @@
           <w:rPr>
             <w:noProof/>
           </w:rPr>
-          <w:t>2</w:t>
+          <w:t>3</w:t>
         </w:r>
         <w:r>
           <w:rPr>
@@ -2821,7 +2461,7 @@
 </file>
 
 <file path=customXml/itemProps1.xml><?xml version="1.0" encoding="utf-8"?>
-<ds:datastoreItem xmlns:ds="http://schemas.openxmlformats.org/officeDocument/2006/customXml" ds:itemID="{6BC7C443-BE39-4379-BE3C-D7F50AC104F1}">
+<ds:datastoreItem xmlns:ds="http://schemas.openxmlformats.org/officeDocument/2006/customXml" ds:itemID="{9EC41A76-87F4-4175-ABE0-999F51973CA1}">
   <ds:schemaRefs>
     <ds:schemaRef ds:uri="http://schemas.openxmlformats.org/officeDocument/2006/bibliography"/>
   </ds:schemaRefs>

</xml_diff>